<commit_message>
melengkapi keterangan soal direktory dalam laravel
</commit_message>
<xml_diff>
--- a/Laravel 5.8.docx
+++ b/Laravel 5.8.docx
@@ -10,6 +10,8 @@
           <w:szCs w:val="50"/>
         </w:rPr>
       </w:pPr>
+      <w:bookmarkStart w:id="0" w:name="_GoBack"/>
+      <w:bookmarkEnd w:id="0"/>
       <w:r>
         <w:rPr>
           <w:rFonts w:ascii="Fira Code" w:hAnsi="Fira Code" w:cs="Fira Code"/>
@@ -17,8 +19,59 @@
           <w:szCs w:val="50"/>
           <w:highlight w:val="yellow"/>
         </w:rPr>
-        <w:t>Laravel dokumentasi By: Sayid</w:t>
-      </w:r>
+        <w:t xml:space="preserve">Laravel </w:t>
+      </w:r>
+      <w:proofErr w:type="spellStart"/>
+      <w:r>
+        <w:rPr>
+          <w:rFonts w:ascii="Fira Code" w:hAnsi="Fira Code" w:cs="Fira Code"/>
+          <w:sz w:val="50"/>
+          <w:szCs w:val="50"/>
+          <w:highlight w:val="yellow"/>
+        </w:rPr>
+        <w:t>dokumentasi</w:t>
+      </w:r>
+      <w:proofErr w:type="spellEnd"/>
+      <w:r>
+        <w:rPr>
+          <w:rFonts w:ascii="Fira Code" w:hAnsi="Fira Code" w:cs="Fira Code"/>
+          <w:sz w:val="50"/>
+          <w:szCs w:val="50"/>
+          <w:highlight w:val="yellow"/>
+        </w:rPr>
+        <w:t xml:space="preserve"> </w:t>
+      </w:r>
+      <w:proofErr w:type="gramStart"/>
+      <w:r>
+        <w:rPr>
+          <w:rFonts w:ascii="Fira Code" w:hAnsi="Fira Code" w:cs="Fira Code"/>
+          <w:sz w:val="50"/>
+          <w:szCs w:val="50"/>
+          <w:highlight w:val="yellow"/>
+        </w:rPr>
+        <w:t>By</w:t>
+      </w:r>
+      <w:proofErr w:type="gramEnd"/>
+      <w:r>
+        <w:rPr>
+          <w:rFonts w:ascii="Fira Code" w:hAnsi="Fira Code" w:cs="Fira Code"/>
+          <w:sz w:val="50"/>
+          <w:szCs w:val="50"/>
+          <w:highlight w:val="yellow"/>
+        </w:rPr>
+        <w:t xml:space="preserve">: </w:t>
+      </w:r>
+      <w:proofErr w:type="spellStart"/>
+      <w:r>
+        <w:rPr>
+          <w:rFonts w:ascii="Fira Code" w:hAnsi="Fira Code" w:cs="Fira Code"/>
+          <w:sz w:val="50"/>
+          <w:szCs w:val="50"/>
+          <w:highlight w:val="yellow"/>
+        </w:rPr>
+        <w:t>Sayid</w:t>
+      </w:r>
+      <w:proofErr w:type="spellEnd"/>
     </w:p>
     <w:p>
       <w:pPr>
@@ -30,14 +83,65 @@
           <w:lang w:eastAsia="en-ID"/>
         </w:rPr>
       </w:pPr>
-      <w:r>
-        <w:rPr>
-          <w:rFonts w:ascii="Fira Code" w:eastAsia="Times New Roman" w:hAnsi="Fira Code" w:cs="Fira Code"/>
-          <w:sz w:val="24"/>
-          <w:szCs w:val="24"/>
-          <w:lang w:eastAsia="en-ID"/>
-        </w:rPr>
-        <w:t>Susunan Direktory dalam Laravel</w:t>
+      <w:proofErr w:type="spellStart"/>
+      <w:r>
+        <w:rPr>
+          <w:rFonts w:ascii="Fira Code" w:eastAsia="Times New Roman" w:hAnsi="Fira Code" w:cs="Fira Code"/>
+          <w:sz w:val="24"/>
+          <w:szCs w:val="24"/>
+          <w:lang w:eastAsia="en-ID"/>
+        </w:rPr>
+        <w:t>Susunan</w:t>
+      </w:r>
+      <w:proofErr w:type="spellEnd"/>
+      <w:r>
+        <w:rPr>
+          <w:rFonts w:ascii="Fira Code" w:eastAsia="Times New Roman" w:hAnsi="Fira Code" w:cs="Fira Code"/>
+          <w:sz w:val="24"/>
+          <w:szCs w:val="24"/>
+          <w:lang w:eastAsia="en-ID"/>
+        </w:rPr>
+        <w:t xml:space="preserve"> </w:t>
+      </w:r>
+      <w:proofErr w:type="spellStart"/>
+      <w:r>
+        <w:rPr>
+          <w:rFonts w:ascii="Fira Code" w:eastAsia="Times New Roman" w:hAnsi="Fira Code" w:cs="Fira Code"/>
+          <w:sz w:val="24"/>
+          <w:szCs w:val="24"/>
+          <w:lang w:eastAsia="en-ID"/>
+        </w:rPr>
+        <w:t>Direktory</w:t>
+      </w:r>
+      <w:proofErr w:type="spellEnd"/>
+      <w:r>
+        <w:rPr>
+          <w:rFonts w:ascii="Fira Code" w:eastAsia="Times New Roman" w:hAnsi="Fira Code" w:cs="Fira Code"/>
+          <w:sz w:val="24"/>
+          <w:szCs w:val="24"/>
+          <w:lang w:eastAsia="en-ID"/>
+        </w:rPr>
+        <w:t xml:space="preserve"> </w:t>
+      </w:r>
+      <w:proofErr w:type="spellStart"/>
+      <w:r>
+        <w:rPr>
+          <w:rFonts w:ascii="Fira Code" w:eastAsia="Times New Roman" w:hAnsi="Fira Code" w:cs="Fira Code"/>
+          <w:sz w:val="24"/>
+          <w:szCs w:val="24"/>
+          <w:lang w:eastAsia="en-ID"/>
+        </w:rPr>
+        <w:t>dalam</w:t>
+      </w:r>
+      <w:proofErr w:type="spellEnd"/>
+      <w:r>
+        <w:rPr>
+          <w:rFonts w:ascii="Fira Code" w:eastAsia="Times New Roman" w:hAnsi="Fira Code" w:cs="Fira Code"/>
+          <w:sz w:val="24"/>
+          <w:szCs w:val="24"/>
+          <w:lang w:eastAsia="en-ID"/>
+        </w:rPr>
+        <w:t xml:space="preserve"> Laravel</w:t>
       </w:r>
       <w:r>
         <w:rPr>
@@ -68,7 +172,7 @@
           <w:lang w:eastAsia="en-ID"/>
         </w:rPr>
       </w:pPr>
-      <w:hyperlink r:id="rId5" w:anchor="the-root-directory" w:history="1">
+      <w:hyperlink r:id="rId6" w:anchor="the-root-directory" w:history="1">
         <w:r>
           <w:rPr>
             <w:rFonts w:ascii="Fira Code" w:eastAsia="Times New Roman" w:hAnsi="Fira Code" w:cs="Fira Code"/>
@@ -126,8 +230,42 @@
           <w:szCs w:val="24"/>
           <w:lang w:eastAsia="en-ID"/>
         </w:rPr>
-        <w:t xml:space="preserve"> directory inti dimana model dan class di simpan</w:t>
-      </w:r>
+        <w:t xml:space="preserve"> directory inti </w:t>
+      </w:r>
+      <w:proofErr w:type="spellStart"/>
+      <w:r>
+        <w:rPr>
+          <w:rFonts w:asciiTheme="majorHAnsi" w:eastAsia="Times New Roman" w:hAnsiTheme="majorHAnsi" w:cstheme="majorHAnsi"/>
+          <w:color w:val="525252"/>
+          <w:sz w:val="24"/>
+          <w:szCs w:val="24"/>
+          <w:lang w:eastAsia="en-ID"/>
+        </w:rPr>
+        <w:t>dimana</w:t>
+      </w:r>
+      <w:proofErr w:type="spellEnd"/>
+      <w:r>
+        <w:rPr>
+          <w:rFonts w:asciiTheme="majorHAnsi" w:eastAsia="Times New Roman" w:hAnsiTheme="majorHAnsi" w:cstheme="majorHAnsi"/>
+          <w:color w:val="525252"/>
+          <w:sz w:val="24"/>
+          <w:szCs w:val="24"/>
+          <w:lang w:eastAsia="en-ID"/>
+        </w:rPr>
+        <w:t xml:space="preserve"> model dan class di </w:t>
+      </w:r>
+      <w:proofErr w:type="spellStart"/>
+      <w:r>
+        <w:rPr>
+          <w:rFonts w:asciiTheme="majorHAnsi" w:eastAsia="Times New Roman" w:hAnsiTheme="majorHAnsi" w:cstheme="majorHAnsi"/>
+          <w:color w:val="525252"/>
+          <w:sz w:val="24"/>
+          <w:szCs w:val="24"/>
+          <w:lang w:eastAsia="en-ID"/>
+        </w:rPr>
+        <w:t>simpan</w:t>
+      </w:r>
+      <w:proofErr w:type="spellEnd"/>
     </w:p>
     <w:p>
       <w:pPr>
@@ -182,15 +320,93 @@
         </w:rPr>
         <w:t xml:space="preserve"> directory </w:t>
       </w:r>
-      <w:r>
-        <w:rPr>
-          <w:rFonts w:asciiTheme="majorHAnsi" w:eastAsia="Times New Roman" w:hAnsiTheme="majorHAnsi" w:cstheme="majorHAnsi"/>
-          <w:color w:val="525252"/>
-          <w:sz w:val="24"/>
-          <w:szCs w:val="24"/>
-          <w:lang w:eastAsia="en-ID"/>
-        </w:rPr>
-        <w:t>tempat optimalisasi kerangka bootstrap (terinstall manual)</w:t>
+      <w:proofErr w:type="spellStart"/>
+      <w:r>
+        <w:rPr>
+          <w:rFonts w:asciiTheme="majorHAnsi" w:eastAsia="Times New Roman" w:hAnsiTheme="majorHAnsi" w:cstheme="majorHAnsi"/>
+          <w:color w:val="525252"/>
+          <w:sz w:val="24"/>
+          <w:szCs w:val="24"/>
+          <w:lang w:eastAsia="en-ID"/>
+        </w:rPr>
+        <w:t>tempat</w:t>
+      </w:r>
+      <w:proofErr w:type="spellEnd"/>
+      <w:r>
+        <w:rPr>
+          <w:rFonts w:asciiTheme="majorHAnsi" w:eastAsia="Times New Roman" w:hAnsiTheme="majorHAnsi" w:cstheme="majorHAnsi"/>
+          <w:color w:val="525252"/>
+          <w:sz w:val="24"/>
+          <w:szCs w:val="24"/>
+          <w:lang w:eastAsia="en-ID"/>
+        </w:rPr>
+        <w:t xml:space="preserve"> </w:t>
+      </w:r>
+      <w:proofErr w:type="spellStart"/>
+      <w:r>
+        <w:rPr>
+          <w:rFonts w:asciiTheme="majorHAnsi" w:eastAsia="Times New Roman" w:hAnsiTheme="majorHAnsi" w:cstheme="majorHAnsi"/>
+          <w:color w:val="525252"/>
+          <w:sz w:val="24"/>
+          <w:szCs w:val="24"/>
+          <w:lang w:eastAsia="en-ID"/>
+        </w:rPr>
+        <w:t>optimalisasi</w:t>
+      </w:r>
+      <w:proofErr w:type="spellEnd"/>
+      <w:r>
+        <w:rPr>
+          <w:rFonts w:asciiTheme="majorHAnsi" w:eastAsia="Times New Roman" w:hAnsiTheme="majorHAnsi" w:cstheme="majorHAnsi"/>
+          <w:color w:val="525252"/>
+          <w:sz w:val="24"/>
+          <w:szCs w:val="24"/>
+          <w:lang w:eastAsia="en-ID"/>
+        </w:rPr>
+        <w:t xml:space="preserve"> </w:t>
+      </w:r>
+      <w:proofErr w:type="spellStart"/>
+      <w:r>
+        <w:rPr>
+          <w:rFonts w:asciiTheme="majorHAnsi" w:eastAsia="Times New Roman" w:hAnsiTheme="majorHAnsi" w:cstheme="majorHAnsi"/>
+          <w:color w:val="525252"/>
+          <w:sz w:val="24"/>
+          <w:szCs w:val="24"/>
+          <w:lang w:eastAsia="en-ID"/>
+        </w:rPr>
+        <w:t>kerangka</w:t>
+      </w:r>
+      <w:proofErr w:type="spellEnd"/>
+      <w:r>
+        <w:rPr>
+          <w:rFonts w:asciiTheme="majorHAnsi" w:eastAsia="Times New Roman" w:hAnsiTheme="majorHAnsi" w:cstheme="majorHAnsi"/>
+          <w:color w:val="525252"/>
+          <w:sz w:val="24"/>
+          <w:szCs w:val="24"/>
+          <w:lang w:eastAsia="en-ID"/>
+        </w:rPr>
+        <w:t xml:space="preserve"> bootstrap (</w:t>
+      </w:r>
+      <w:proofErr w:type="spellStart"/>
+      <w:r>
+        <w:rPr>
+          <w:rFonts w:asciiTheme="majorHAnsi" w:eastAsia="Times New Roman" w:hAnsiTheme="majorHAnsi" w:cstheme="majorHAnsi"/>
+          <w:color w:val="525252"/>
+          <w:sz w:val="24"/>
+          <w:szCs w:val="24"/>
+          <w:lang w:eastAsia="en-ID"/>
+        </w:rPr>
+        <w:t>terinstall</w:t>
+      </w:r>
+      <w:proofErr w:type="spellEnd"/>
+      <w:r>
+        <w:rPr>
+          <w:rFonts w:asciiTheme="majorHAnsi" w:eastAsia="Times New Roman" w:hAnsiTheme="majorHAnsi" w:cstheme="majorHAnsi"/>
+          <w:color w:val="525252"/>
+          <w:sz w:val="24"/>
+          <w:szCs w:val="24"/>
+          <w:lang w:eastAsia="en-ID"/>
+        </w:rPr>
+        <w:t xml:space="preserve"> manual)</w:t>
       </w:r>
     </w:p>
     <w:p>
@@ -237,35 +453,137 @@
         </w:rPr>
         <w:t xml:space="preserve"> </w:t>
       </w:r>
-      <w:r>
-        <w:rPr>
-          <w:rFonts w:asciiTheme="majorHAnsi" w:eastAsia="Times New Roman" w:hAnsiTheme="majorHAnsi" w:cstheme="majorHAnsi"/>
-          <w:color w:val="525252"/>
-          <w:sz w:val="24"/>
-          <w:szCs w:val="24"/>
-          <w:lang w:eastAsia="en-ID"/>
-        </w:rPr>
-        <w:t>tempat semua</w:t>
-      </w:r>
-      <w:r>
-        <w:rPr>
-          <w:rFonts w:asciiTheme="majorHAnsi" w:eastAsia="Times New Roman" w:hAnsiTheme="majorHAnsi" w:cstheme="majorHAnsi"/>
-          <w:color w:val="525252"/>
-          <w:sz w:val="24"/>
-          <w:szCs w:val="24"/>
-          <w:lang w:eastAsia="en-ID"/>
-        </w:rPr>
-        <w:t xml:space="preserve"> class untuk</w:t>
-      </w:r>
-      <w:r>
-        <w:rPr>
-          <w:rFonts w:asciiTheme="majorHAnsi" w:eastAsia="Times New Roman" w:hAnsiTheme="majorHAnsi" w:cstheme="majorHAnsi"/>
-          <w:color w:val="525252"/>
-          <w:sz w:val="24"/>
-          <w:szCs w:val="24"/>
-          <w:lang w:eastAsia="en-ID"/>
-        </w:rPr>
-        <w:t xml:space="preserve"> konfigurasi Laravel (disarankan di baca)</w:t>
+      <w:proofErr w:type="spellStart"/>
+      <w:r>
+        <w:rPr>
+          <w:rFonts w:asciiTheme="majorHAnsi" w:eastAsia="Times New Roman" w:hAnsiTheme="majorHAnsi" w:cstheme="majorHAnsi"/>
+          <w:color w:val="525252"/>
+          <w:sz w:val="24"/>
+          <w:szCs w:val="24"/>
+          <w:lang w:eastAsia="en-ID"/>
+        </w:rPr>
+        <w:t>tempat</w:t>
+      </w:r>
+      <w:proofErr w:type="spellEnd"/>
+      <w:r>
+        <w:rPr>
+          <w:rFonts w:asciiTheme="majorHAnsi" w:eastAsia="Times New Roman" w:hAnsiTheme="majorHAnsi" w:cstheme="majorHAnsi"/>
+          <w:color w:val="525252"/>
+          <w:sz w:val="24"/>
+          <w:szCs w:val="24"/>
+          <w:lang w:eastAsia="en-ID"/>
+        </w:rPr>
+        <w:t xml:space="preserve"> </w:t>
+      </w:r>
+      <w:proofErr w:type="spellStart"/>
+      <w:r>
+        <w:rPr>
+          <w:rFonts w:asciiTheme="majorHAnsi" w:eastAsia="Times New Roman" w:hAnsiTheme="majorHAnsi" w:cstheme="majorHAnsi"/>
+          <w:color w:val="525252"/>
+          <w:sz w:val="24"/>
+          <w:szCs w:val="24"/>
+          <w:lang w:eastAsia="en-ID"/>
+        </w:rPr>
+        <w:t>semua</w:t>
+      </w:r>
+      <w:proofErr w:type="spellEnd"/>
+      <w:r>
+        <w:rPr>
+          <w:rFonts w:asciiTheme="majorHAnsi" w:eastAsia="Times New Roman" w:hAnsiTheme="majorHAnsi" w:cstheme="majorHAnsi"/>
+          <w:color w:val="525252"/>
+          <w:sz w:val="24"/>
+          <w:szCs w:val="24"/>
+          <w:lang w:eastAsia="en-ID"/>
+        </w:rPr>
+        <w:t xml:space="preserve"> class </w:t>
+      </w:r>
+      <w:proofErr w:type="spellStart"/>
+      <w:r>
+        <w:rPr>
+          <w:rFonts w:asciiTheme="majorHAnsi" w:eastAsia="Times New Roman" w:hAnsiTheme="majorHAnsi" w:cstheme="majorHAnsi"/>
+          <w:color w:val="525252"/>
+          <w:sz w:val="24"/>
+          <w:szCs w:val="24"/>
+          <w:lang w:eastAsia="en-ID"/>
+        </w:rPr>
+        <w:t>untuk</w:t>
+      </w:r>
+      <w:proofErr w:type="spellEnd"/>
+      <w:r>
+        <w:rPr>
+          <w:rFonts w:asciiTheme="majorHAnsi" w:eastAsia="Times New Roman" w:hAnsiTheme="majorHAnsi" w:cstheme="majorHAnsi"/>
+          <w:color w:val="525252"/>
+          <w:sz w:val="24"/>
+          <w:szCs w:val="24"/>
+          <w:lang w:eastAsia="en-ID"/>
+        </w:rPr>
+        <w:t xml:space="preserve"> </w:t>
+      </w:r>
+      <w:proofErr w:type="spellStart"/>
+      <w:r>
+        <w:rPr>
+          <w:rFonts w:asciiTheme="majorHAnsi" w:eastAsia="Times New Roman" w:hAnsiTheme="majorHAnsi" w:cstheme="majorHAnsi"/>
+          <w:color w:val="525252"/>
+          <w:sz w:val="24"/>
+          <w:szCs w:val="24"/>
+          <w:lang w:eastAsia="en-ID"/>
+        </w:rPr>
+        <w:t>konfigurasi</w:t>
+      </w:r>
+      <w:proofErr w:type="spellEnd"/>
+      <w:r>
+        <w:rPr>
+          <w:rFonts w:asciiTheme="majorHAnsi" w:eastAsia="Times New Roman" w:hAnsiTheme="majorHAnsi" w:cstheme="majorHAnsi"/>
+          <w:color w:val="525252"/>
+          <w:sz w:val="24"/>
+          <w:szCs w:val="24"/>
+          <w:lang w:eastAsia="en-ID"/>
+        </w:rPr>
+        <w:t xml:space="preserve"> Laravel (</w:t>
+      </w:r>
+      <w:proofErr w:type="spellStart"/>
+      <w:r>
+        <w:rPr>
+          <w:rFonts w:asciiTheme="majorHAnsi" w:eastAsia="Times New Roman" w:hAnsiTheme="majorHAnsi" w:cstheme="majorHAnsi"/>
+          <w:color w:val="525252"/>
+          <w:sz w:val="24"/>
+          <w:szCs w:val="24"/>
+          <w:lang w:eastAsia="en-ID"/>
+        </w:rPr>
+        <w:t>disarankan</w:t>
+      </w:r>
+      <w:proofErr w:type="spellEnd"/>
+      <w:r>
+        <w:rPr>
+          <w:rFonts w:asciiTheme="majorHAnsi" w:eastAsia="Times New Roman" w:hAnsiTheme="majorHAnsi" w:cstheme="majorHAnsi"/>
+          <w:color w:val="525252"/>
+          <w:sz w:val="24"/>
+          <w:szCs w:val="24"/>
+          <w:lang w:eastAsia="en-ID"/>
+        </w:rPr>
+        <w:t xml:space="preserve"> di </w:t>
+      </w:r>
+      <w:proofErr w:type="spellStart"/>
+      <w:r>
+        <w:rPr>
+          <w:rFonts w:asciiTheme="majorHAnsi" w:eastAsia="Times New Roman" w:hAnsiTheme="majorHAnsi" w:cstheme="majorHAnsi"/>
+          <w:color w:val="525252"/>
+          <w:sz w:val="24"/>
+          <w:szCs w:val="24"/>
+          <w:lang w:eastAsia="en-ID"/>
+        </w:rPr>
+        <w:t>baca</w:t>
+      </w:r>
+      <w:proofErr w:type="spellEnd"/>
+      <w:r>
+        <w:rPr>
+          <w:rFonts w:asciiTheme="majorHAnsi" w:eastAsia="Times New Roman" w:hAnsiTheme="majorHAnsi" w:cstheme="majorHAnsi"/>
+          <w:color w:val="525252"/>
+          <w:sz w:val="24"/>
+          <w:szCs w:val="24"/>
+          <w:lang w:eastAsia="en-ID"/>
+        </w:rPr>
+        <w:t>)</w:t>
       </w:r>
     </w:p>
     <w:p>
@@ -320,17 +638,83 @@
           <w:szCs w:val="24"/>
           <w:lang w:eastAsia="en-ID"/>
         </w:rPr>
-        <w:t xml:space="preserve">directory berisi </w:t>
-      </w:r>
-      <w:r>
-        <w:rPr>
-          <w:rFonts w:asciiTheme="majorHAnsi" w:eastAsia="Times New Roman" w:hAnsiTheme="majorHAnsi" w:cstheme="majorHAnsi"/>
-          <w:color w:val="525252"/>
-          <w:sz w:val="24"/>
-          <w:szCs w:val="24"/>
-          <w:lang w:eastAsia="en-ID"/>
-        </w:rPr>
-        <w:t>class untuk mengolah database</w:t>
+        <w:t xml:space="preserve">directory </w:t>
+      </w:r>
+      <w:proofErr w:type="spellStart"/>
+      <w:r>
+        <w:rPr>
+          <w:rFonts w:asciiTheme="majorHAnsi" w:eastAsia="Times New Roman" w:hAnsiTheme="majorHAnsi" w:cstheme="majorHAnsi"/>
+          <w:color w:val="525252"/>
+          <w:sz w:val="24"/>
+          <w:szCs w:val="24"/>
+          <w:lang w:eastAsia="en-ID"/>
+        </w:rPr>
+        <w:t>berisi</w:t>
+      </w:r>
+      <w:proofErr w:type="spellEnd"/>
+      <w:r>
+        <w:rPr>
+          <w:rFonts w:asciiTheme="majorHAnsi" w:eastAsia="Times New Roman" w:hAnsiTheme="majorHAnsi" w:cstheme="majorHAnsi"/>
+          <w:color w:val="525252"/>
+          <w:sz w:val="24"/>
+          <w:szCs w:val="24"/>
+          <w:lang w:eastAsia="en-ID"/>
+        </w:rPr>
+        <w:t xml:space="preserve"> </w:t>
+      </w:r>
+      <w:r>
+        <w:rPr>
+          <w:rFonts w:asciiTheme="majorHAnsi" w:eastAsia="Times New Roman" w:hAnsiTheme="majorHAnsi" w:cstheme="majorHAnsi"/>
+          <w:color w:val="525252"/>
+          <w:sz w:val="24"/>
+          <w:szCs w:val="24"/>
+          <w:lang w:eastAsia="en-ID"/>
+        </w:rPr>
+        <w:t xml:space="preserve">class </w:t>
+      </w:r>
+      <w:proofErr w:type="spellStart"/>
+      <w:r>
+        <w:rPr>
+          <w:rFonts w:asciiTheme="majorHAnsi" w:eastAsia="Times New Roman" w:hAnsiTheme="majorHAnsi" w:cstheme="majorHAnsi"/>
+          <w:color w:val="525252"/>
+          <w:sz w:val="24"/>
+          <w:szCs w:val="24"/>
+          <w:lang w:eastAsia="en-ID"/>
+        </w:rPr>
+        <w:t>untuk</w:t>
+      </w:r>
+      <w:proofErr w:type="spellEnd"/>
+      <w:r>
+        <w:rPr>
+          <w:rFonts w:asciiTheme="majorHAnsi" w:eastAsia="Times New Roman" w:hAnsiTheme="majorHAnsi" w:cstheme="majorHAnsi"/>
+          <w:color w:val="525252"/>
+          <w:sz w:val="24"/>
+          <w:szCs w:val="24"/>
+          <w:lang w:eastAsia="en-ID"/>
+        </w:rPr>
+        <w:t xml:space="preserve"> </w:t>
+      </w:r>
+      <w:proofErr w:type="spellStart"/>
+      <w:r>
+        <w:rPr>
+          <w:rFonts w:asciiTheme="majorHAnsi" w:eastAsia="Times New Roman" w:hAnsiTheme="majorHAnsi" w:cstheme="majorHAnsi"/>
+          <w:color w:val="525252"/>
+          <w:sz w:val="24"/>
+          <w:szCs w:val="24"/>
+          <w:lang w:eastAsia="en-ID"/>
+        </w:rPr>
+        <w:t>mengolah</w:t>
+      </w:r>
+      <w:proofErr w:type="spellEnd"/>
+      <w:r>
+        <w:rPr>
+          <w:rFonts w:asciiTheme="majorHAnsi" w:eastAsia="Times New Roman" w:hAnsiTheme="majorHAnsi" w:cstheme="majorHAnsi"/>
+          <w:color w:val="525252"/>
+          <w:sz w:val="24"/>
+          <w:szCs w:val="24"/>
+          <w:lang w:eastAsia="en-ID"/>
+        </w:rPr>
+        <w:t xml:space="preserve"> database</w:t>
       </w:r>
     </w:p>
     <w:p>
@@ -386,15 +770,137 @@
         </w:rPr>
         <w:t xml:space="preserve"> </w:t>
       </w:r>
-      <w:r>
-        <w:rPr>
-          <w:rFonts w:asciiTheme="majorHAnsi" w:eastAsia="Times New Roman" w:hAnsiTheme="majorHAnsi" w:cstheme="majorHAnsi"/>
-          <w:color w:val="525252"/>
-          <w:sz w:val="24"/>
-          <w:szCs w:val="24"/>
-          <w:lang w:eastAsia="en-ID"/>
-        </w:rPr>
-        <w:t>berisi entry point, autoloding, dan tempat menyimpan asset (css, js)</w:t>
+      <w:proofErr w:type="spellStart"/>
+      <w:r>
+        <w:rPr>
+          <w:rFonts w:asciiTheme="majorHAnsi" w:eastAsia="Times New Roman" w:hAnsiTheme="majorHAnsi" w:cstheme="majorHAnsi"/>
+          <w:color w:val="525252"/>
+          <w:sz w:val="24"/>
+          <w:szCs w:val="24"/>
+          <w:lang w:eastAsia="en-ID"/>
+        </w:rPr>
+        <w:t>berisi</w:t>
+      </w:r>
+      <w:proofErr w:type="spellEnd"/>
+      <w:r>
+        <w:rPr>
+          <w:rFonts w:asciiTheme="majorHAnsi" w:eastAsia="Times New Roman" w:hAnsiTheme="majorHAnsi" w:cstheme="majorHAnsi"/>
+          <w:color w:val="525252"/>
+          <w:sz w:val="24"/>
+          <w:szCs w:val="24"/>
+          <w:lang w:eastAsia="en-ID"/>
+        </w:rPr>
+        <w:t xml:space="preserve"> entry point, </w:t>
+      </w:r>
+      <w:proofErr w:type="spellStart"/>
+      <w:r>
+        <w:rPr>
+          <w:rFonts w:asciiTheme="majorHAnsi" w:eastAsia="Times New Roman" w:hAnsiTheme="majorHAnsi" w:cstheme="majorHAnsi"/>
+          <w:color w:val="525252"/>
+          <w:sz w:val="24"/>
+          <w:szCs w:val="24"/>
+          <w:lang w:eastAsia="en-ID"/>
+        </w:rPr>
+        <w:t>autoloding</w:t>
+      </w:r>
+      <w:proofErr w:type="spellEnd"/>
+      <w:r>
+        <w:rPr>
+          <w:rFonts w:asciiTheme="majorHAnsi" w:eastAsia="Times New Roman" w:hAnsiTheme="majorHAnsi" w:cstheme="majorHAnsi"/>
+          <w:color w:val="525252"/>
+          <w:sz w:val="24"/>
+          <w:szCs w:val="24"/>
+          <w:lang w:eastAsia="en-ID"/>
+        </w:rPr>
+        <w:t xml:space="preserve">, dan </w:t>
+      </w:r>
+      <w:proofErr w:type="spellStart"/>
+      <w:r>
+        <w:rPr>
+          <w:rFonts w:asciiTheme="majorHAnsi" w:eastAsia="Times New Roman" w:hAnsiTheme="majorHAnsi" w:cstheme="majorHAnsi"/>
+          <w:color w:val="525252"/>
+          <w:sz w:val="24"/>
+          <w:szCs w:val="24"/>
+          <w:lang w:eastAsia="en-ID"/>
+        </w:rPr>
+        <w:t>tempat</w:t>
+      </w:r>
+      <w:proofErr w:type="spellEnd"/>
+      <w:r>
+        <w:rPr>
+          <w:rFonts w:asciiTheme="majorHAnsi" w:eastAsia="Times New Roman" w:hAnsiTheme="majorHAnsi" w:cstheme="majorHAnsi"/>
+          <w:color w:val="525252"/>
+          <w:sz w:val="24"/>
+          <w:szCs w:val="24"/>
+          <w:lang w:eastAsia="en-ID"/>
+        </w:rPr>
+        <w:t xml:space="preserve"> </w:t>
+      </w:r>
+      <w:proofErr w:type="spellStart"/>
+      <w:r>
+        <w:rPr>
+          <w:rFonts w:asciiTheme="majorHAnsi" w:eastAsia="Times New Roman" w:hAnsiTheme="majorHAnsi" w:cstheme="majorHAnsi"/>
+          <w:color w:val="525252"/>
+          <w:sz w:val="24"/>
+          <w:szCs w:val="24"/>
+          <w:lang w:eastAsia="en-ID"/>
+        </w:rPr>
+        <w:t>menyimpan</w:t>
+      </w:r>
+      <w:proofErr w:type="spellEnd"/>
+      <w:r>
+        <w:rPr>
+          <w:rFonts w:asciiTheme="majorHAnsi" w:eastAsia="Times New Roman" w:hAnsiTheme="majorHAnsi" w:cstheme="majorHAnsi"/>
+          <w:color w:val="525252"/>
+          <w:sz w:val="24"/>
+          <w:szCs w:val="24"/>
+          <w:lang w:eastAsia="en-ID"/>
+        </w:rPr>
+        <w:t xml:space="preserve"> asset (</w:t>
+      </w:r>
+      <w:proofErr w:type="spellStart"/>
+      <w:r>
+        <w:rPr>
+          <w:rFonts w:asciiTheme="majorHAnsi" w:eastAsia="Times New Roman" w:hAnsiTheme="majorHAnsi" w:cstheme="majorHAnsi"/>
+          <w:color w:val="525252"/>
+          <w:sz w:val="24"/>
+          <w:szCs w:val="24"/>
+          <w:lang w:eastAsia="en-ID"/>
+        </w:rPr>
+        <w:t>css</w:t>
+      </w:r>
+      <w:proofErr w:type="spellEnd"/>
+      <w:r>
+        <w:rPr>
+          <w:rFonts w:asciiTheme="majorHAnsi" w:eastAsia="Times New Roman" w:hAnsiTheme="majorHAnsi" w:cstheme="majorHAnsi"/>
+          <w:color w:val="525252"/>
+          <w:sz w:val="24"/>
+          <w:szCs w:val="24"/>
+          <w:lang w:eastAsia="en-ID"/>
+        </w:rPr>
+        <w:t xml:space="preserve">, </w:t>
+      </w:r>
+      <w:proofErr w:type="spellStart"/>
+      <w:r>
+        <w:rPr>
+          <w:rFonts w:asciiTheme="majorHAnsi" w:eastAsia="Times New Roman" w:hAnsiTheme="majorHAnsi" w:cstheme="majorHAnsi"/>
+          <w:color w:val="525252"/>
+          <w:sz w:val="24"/>
+          <w:szCs w:val="24"/>
+          <w:lang w:eastAsia="en-ID"/>
+        </w:rPr>
+        <w:t>js</w:t>
+      </w:r>
+      <w:proofErr w:type="spellEnd"/>
+      <w:r>
+        <w:rPr>
+          <w:rFonts w:asciiTheme="majorHAnsi" w:eastAsia="Times New Roman" w:hAnsiTheme="majorHAnsi" w:cstheme="majorHAnsi"/>
+          <w:color w:val="525252"/>
+          <w:sz w:val="24"/>
+          <w:szCs w:val="24"/>
+          <w:lang w:eastAsia="en-ID"/>
+        </w:rPr>
+        <w:t>)</w:t>
       </w:r>
     </w:p>
     <w:p>
@@ -441,16 +947,62 @@
         </w:rPr>
         <w:t xml:space="preserve"> </w:t>
       </w:r>
-      <w:r>
-        <w:rPr>
-          <w:rFonts w:asciiTheme="majorHAnsi" w:eastAsia="Times New Roman" w:hAnsiTheme="majorHAnsi" w:cstheme="majorHAnsi"/>
-          <w:color w:val="525252"/>
-          <w:sz w:val="24"/>
-          <w:szCs w:val="24"/>
-          <w:lang w:eastAsia="en-ID"/>
-        </w:rPr>
-        <w:t>tempat menyimpan views dan pendukungnya</w:t>
-      </w:r>
+      <w:proofErr w:type="spellStart"/>
+      <w:r>
+        <w:rPr>
+          <w:rFonts w:asciiTheme="majorHAnsi" w:eastAsia="Times New Roman" w:hAnsiTheme="majorHAnsi" w:cstheme="majorHAnsi"/>
+          <w:color w:val="525252"/>
+          <w:sz w:val="24"/>
+          <w:szCs w:val="24"/>
+          <w:lang w:eastAsia="en-ID"/>
+        </w:rPr>
+        <w:t>tempat</w:t>
+      </w:r>
+      <w:proofErr w:type="spellEnd"/>
+      <w:r>
+        <w:rPr>
+          <w:rFonts w:asciiTheme="majorHAnsi" w:eastAsia="Times New Roman" w:hAnsiTheme="majorHAnsi" w:cstheme="majorHAnsi"/>
+          <w:color w:val="525252"/>
+          <w:sz w:val="24"/>
+          <w:szCs w:val="24"/>
+          <w:lang w:eastAsia="en-ID"/>
+        </w:rPr>
+        <w:t xml:space="preserve"> </w:t>
+      </w:r>
+      <w:proofErr w:type="spellStart"/>
+      <w:r>
+        <w:rPr>
+          <w:rFonts w:asciiTheme="majorHAnsi" w:eastAsia="Times New Roman" w:hAnsiTheme="majorHAnsi" w:cstheme="majorHAnsi"/>
+          <w:color w:val="525252"/>
+          <w:sz w:val="24"/>
+          <w:szCs w:val="24"/>
+          <w:lang w:eastAsia="en-ID"/>
+        </w:rPr>
+        <w:t>menyimpan</w:t>
+      </w:r>
+      <w:proofErr w:type="spellEnd"/>
+      <w:r>
+        <w:rPr>
+          <w:rFonts w:asciiTheme="majorHAnsi" w:eastAsia="Times New Roman" w:hAnsiTheme="majorHAnsi" w:cstheme="majorHAnsi"/>
+          <w:color w:val="525252"/>
+          <w:sz w:val="24"/>
+          <w:szCs w:val="24"/>
+          <w:lang w:eastAsia="en-ID"/>
+        </w:rPr>
+        <w:t xml:space="preserve"> views dan </w:t>
+      </w:r>
+      <w:proofErr w:type="spellStart"/>
+      <w:r>
+        <w:rPr>
+          <w:rFonts w:asciiTheme="majorHAnsi" w:eastAsia="Times New Roman" w:hAnsiTheme="majorHAnsi" w:cstheme="majorHAnsi"/>
+          <w:color w:val="525252"/>
+          <w:sz w:val="24"/>
+          <w:szCs w:val="24"/>
+          <w:lang w:eastAsia="en-ID"/>
+        </w:rPr>
+        <w:t>pendukungnya</w:t>
+      </w:r>
+      <w:proofErr w:type="spellEnd"/>
     </w:p>
     <w:p>
       <w:pPr>
@@ -496,15 +1048,27 @@
         </w:rPr>
         <w:t xml:space="preserve"> </w:t>
       </w:r>
-      <w:r>
-        <w:rPr>
-          <w:rFonts w:asciiTheme="majorHAnsi" w:eastAsia="Times New Roman" w:hAnsiTheme="majorHAnsi" w:cstheme="majorHAnsi"/>
-          <w:color w:val="525252"/>
-          <w:sz w:val="24"/>
-          <w:szCs w:val="24"/>
-          <w:lang w:eastAsia="en-ID"/>
-        </w:rPr>
-        <w:t>tempat directory route</w:t>
+      <w:proofErr w:type="spellStart"/>
+      <w:r>
+        <w:rPr>
+          <w:rFonts w:asciiTheme="majorHAnsi" w:eastAsia="Times New Roman" w:hAnsiTheme="majorHAnsi" w:cstheme="majorHAnsi"/>
+          <w:color w:val="525252"/>
+          <w:sz w:val="24"/>
+          <w:szCs w:val="24"/>
+          <w:lang w:eastAsia="en-ID"/>
+        </w:rPr>
+        <w:t>tempat</w:t>
+      </w:r>
+      <w:proofErr w:type="spellEnd"/>
+      <w:r>
+        <w:rPr>
+          <w:rFonts w:asciiTheme="majorHAnsi" w:eastAsia="Times New Roman" w:hAnsiTheme="majorHAnsi" w:cstheme="majorHAnsi"/>
+          <w:color w:val="525252"/>
+          <w:sz w:val="24"/>
+          <w:szCs w:val="24"/>
+          <w:lang w:eastAsia="en-ID"/>
+        </w:rPr>
+        <w:t xml:space="preserve"> directory route</w:t>
       </w:r>
     </w:p>
     <w:p>
@@ -549,7 +1113,73 @@
           <w:szCs w:val="20"/>
           <w:lang w:eastAsia="en-ID"/>
         </w:rPr>
-        <w:t xml:space="preserve"> berisi compilan dari blade engine, caches, sessions</w:t>
+        <w:t xml:space="preserve"> </w:t>
+      </w:r>
+      <w:proofErr w:type="spellStart"/>
+      <w:r>
+        <w:rPr>
+          <w:rFonts w:ascii="Fira Code" w:eastAsia="Times New Roman" w:hAnsi="Fira Code" w:cs="Fira Code"/>
+          <w:color w:val="525252"/>
+          <w:sz w:val="20"/>
+          <w:szCs w:val="20"/>
+          <w:lang w:eastAsia="en-ID"/>
+        </w:rPr>
+        <w:t>berisi</w:t>
+      </w:r>
+      <w:proofErr w:type="spellEnd"/>
+      <w:r>
+        <w:rPr>
+          <w:rFonts w:ascii="Fira Code" w:eastAsia="Times New Roman" w:hAnsi="Fira Code" w:cs="Fira Code"/>
+          <w:color w:val="525252"/>
+          <w:sz w:val="20"/>
+          <w:szCs w:val="20"/>
+          <w:lang w:eastAsia="en-ID"/>
+        </w:rPr>
+        <w:t xml:space="preserve"> </w:t>
+      </w:r>
+      <w:proofErr w:type="spellStart"/>
+      <w:r>
+        <w:rPr>
+          <w:rFonts w:ascii="Fira Code" w:eastAsia="Times New Roman" w:hAnsi="Fira Code" w:cs="Fira Code"/>
+          <w:color w:val="525252"/>
+          <w:sz w:val="20"/>
+          <w:szCs w:val="20"/>
+          <w:lang w:eastAsia="en-ID"/>
+        </w:rPr>
+        <w:t>compilan</w:t>
+      </w:r>
+      <w:proofErr w:type="spellEnd"/>
+      <w:r>
+        <w:rPr>
+          <w:rFonts w:ascii="Fira Code" w:eastAsia="Times New Roman" w:hAnsi="Fira Code" w:cs="Fira Code"/>
+          <w:color w:val="525252"/>
+          <w:sz w:val="20"/>
+          <w:szCs w:val="20"/>
+          <w:lang w:eastAsia="en-ID"/>
+        </w:rPr>
+        <w:t xml:space="preserve"> </w:t>
+      </w:r>
+      <w:proofErr w:type="spellStart"/>
+      <w:r>
+        <w:rPr>
+          <w:rFonts w:ascii="Fira Code" w:eastAsia="Times New Roman" w:hAnsi="Fira Code" w:cs="Fira Code"/>
+          <w:color w:val="525252"/>
+          <w:sz w:val="20"/>
+          <w:szCs w:val="20"/>
+          <w:lang w:eastAsia="en-ID"/>
+        </w:rPr>
+        <w:t>dari</w:t>
+      </w:r>
+      <w:proofErr w:type="spellEnd"/>
+      <w:r>
+        <w:rPr>
+          <w:rFonts w:ascii="Fira Code" w:eastAsia="Times New Roman" w:hAnsi="Fira Code" w:cs="Fira Code"/>
+          <w:color w:val="525252"/>
+          <w:sz w:val="20"/>
+          <w:szCs w:val="20"/>
+          <w:lang w:eastAsia="en-ID"/>
+        </w:rPr>
+        <w:t xml:space="preserve"> blade engine, caches, sessions</w:t>
       </w:r>
     </w:p>
     <w:p>
@@ -592,8 +1222,86 @@
           <w:szCs w:val="24"/>
           <w:lang w:eastAsia="en-ID"/>
         </w:rPr>
-        <w:t>app = menyimpan file yg dihasilkan aplikasi</w:t>
-      </w:r>
+        <w:t xml:space="preserve">app = </w:t>
+      </w:r>
+      <w:proofErr w:type="spellStart"/>
+      <w:r>
+        <w:rPr>
+          <w:rFonts w:asciiTheme="majorHAnsi" w:eastAsia="Times New Roman" w:hAnsiTheme="majorHAnsi" w:cstheme="majorHAnsi"/>
+          <w:color w:val="525252"/>
+          <w:sz w:val="24"/>
+          <w:szCs w:val="24"/>
+          <w:lang w:eastAsia="en-ID"/>
+        </w:rPr>
+        <w:t>menyimpan</w:t>
+      </w:r>
+      <w:proofErr w:type="spellEnd"/>
+      <w:r>
+        <w:rPr>
+          <w:rFonts w:asciiTheme="majorHAnsi" w:eastAsia="Times New Roman" w:hAnsiTheme="majorHAnsi" w:cstheme="majorHAnsi"/>
+          <w:color w:val="525252"/>
+          <w:sz w:val="24"/>
+          <w:szCs w:val="24"/>
+          <w:lang w:eastAsia="en-ID"/>
+        </w:rPr>
+        <w:t xml:space="preserve"> file </w:t>
+      </w:r>
+      <w:proofErr w:type="spellStart"/>
+      <w:r>
+        <w:rPr>
+          <w:rFonts w:asciiTheme="majorHAnsi" w:eastAsia="Times New Roman" w:hAnsiTheme="majorHAnsi" w:cstheme="majorHAnsi"/>
+          <w:color w:val="525252"/>
+          <w:sz w:val="24"/>
+          <w:szCs w:val="24"/>
+          <w:lang w:eastAsia="en-ID"/>
+        </w:rPr>
+        <w:t>yg</w:t>
+      </w:r>
+      <w:proofErr w:type="spellEnd"/>
+      <w:r>
+        <w:rPr>
+          <w:rFonts w:asciiTheme="majorHAnsi" w:eastAsia="Times New Roman" w:hAnsiTheme="majorHAnsi" w:cstheme="majorHAnsi"/>
+          <w:color w:val="525252"/>
+          <w:sz w:val="24"/>
+          <w:szCs w:val="24"/>
+          <w:lang w:eastAsia="en-ID"/>
+        </w:rPr>
+        <w:t xml:space="preserve"> </w:t>
+      </w:r>
+      <w:proofErr w:type="spellStart"/>
+      <w:r>
+        <w:rPr>
+          <w:rFonts w:asciiTheme="majorHAnsi" w:eastAsia="Times New Roman" w:hAnsiTheme="majorHAnsi" w:cstheme="majorHAnsi"/>
+          <w:color w:val="525252"/>
+          <w:sz w:val="24"/>
+          <w:szCs w:val="24"/>
+          <w:lang w:eastAsia="en-ID"/>
+        </w:rPr>
+        <w:t>dihasilkan</w:t>
+      </w:r>
+      <w:proofErr w:type="spellEnd"/>
+      <w:r>
+        <w:rPr>
+          <w:rFonts w:asciiTheme="majorHAnsi" w:eastAsia="Times New Roman" w:hAnsiTheme="majorHAnsi" w:cstheme="majorHAnsi"/>
+          <w:color w:val="525252"/>
+          <w:sz w:val="24"/>
+          <w:szCs w:val="24"/>
+          <w:lang w:eastAsia="en-ID"/>
+        </w:rPr>
+        <w:t xml:space="preserve"> </w:t>
+      </w:r>
+      <w:proofErr w:type="spellStart"/>
+      <w:r>
+        <w:rPr>
+          <w:rFonts w:asciiTheme="majorHAnsi" w:eastAsia="Times New Roman" w:hAnsiTheme="majorHAnsi" w:cstheme="majorHAnsi"/>
+          <w:color w:val="525252"/>
+          <w:sz w:val="24"/>
+          <w:szCs w:val="24"/>
+          <w:lang w:eastAsia="en-ID"/>
+        </w:rPr>
+        <w:t>aplikasi</w:t>
+      </w:r>
+      <w:proofErr w:type="spellEnd"/>
     </w:p>
     <w:p>
       <w:pPr>
@@ -615,7 +1323,95 @@
           <w:szCs w:val="20"/>
           <w:lang w:eastAsia="en-ID"/>
         </w:rPr>
-        <w:t>/ framework = menyimpan kerangka yg dihasilkan file dan caches</w:t>
+        <w:t xml:space="preserve">/ framework = </w:t>
+      </w:r>
+      <w:proofErr w:type="spellStart"/>
+      <w:r>
+        <w:rPr>
+          <w:rFonts w:ascii="Fira Code" w:eastAsia="Times New Roman" w:hAnsi="Fira Code" w:cs="Fira Code"/>
+          <w:color w:val="525252"/>
+          <w:sz w:val="20"/>
+          <w:szCs w:val="20"/>
+          <w:lang w:eastAsia="en-ID"/>
+        </w:rPr>
+        <w:t>menyimpan</w:t>
+      </w:r>
+      <w:proofErr w:type="spellEnd"/>
+      <w:r>
+        <w:rPr>
+          <w:rFonts w:ascii="Fira Code" w:eastAsia="Times New Roman" w:hAnsi="Fira Code" w:cs="Fira Code"/>
+          <w:color w:val="525252"/>
+          <w:sz w:val="20"/>
+          <w:szCs w:val="20"/>
+          <w:lang w:eastAsia="en-ID"/>
+        </w:rPr>
+        <w:t xml:space="preserve"> </w:t>
+      </w:r>
+      <w:proofErr w:type="spellStart"/>
+      <w:r>
+        <w:rPr>
+          <w:rFonts w:ascii="Fira Code" w:eastAsia="Times New Roman" w:hAnsi="Fira Code" w:cs="Fira Code"/>
+          <w:color w:val="525252"/>
+          <w:sz w:val="20"/>
+          <w:szCs w:val="20"/>
+          <w:lang w:eastAsia="en-ID"/>
+        </w:rPr>
+        <w:t>kerangka</w:t>
+      </w:r>
+      <w:proofErr w:type="spellEnd"/>
+      <w:r>
+        <w:rPr>
+          <w:rFonts w:ascii="Fira Code" w:eastAsia="Times New Roman" w:hAnsi="Fira Code" w:cs="Fira Code"/>
+          <w:color w:val="525252"/>
+          <w:sz w:val="20"/>
+          <w:szCs w:val="20"/>
+          <w:lang w:eastAsia="en-ID"/>
+        </w:rPr>
+        <w:t xml:space="preserve"> </w:t>
+      </w:r>
+      <w:proofErr w:type="spellStart"/>
+      <w:r>
+        <w:rPr>
+          <w:rFonts w:ascii="Fira Code" w:eastAsia="Times New Roman" w:hAnsi="Fira Code" w:cs="Fira Code"/>
+          <w:color w:val="525252"/>
+          <w:sz w:val="20"/>
+          <w:szCs w:val="20"/>
+          <w:lang w:eastAsia="en-ID"/>
+        </w:rPr>
+        <w:t>yg</w:t>
+      </w:r>
+      <w:proofErr w:type="spellEnd"/>
+      <w:r>
+        <w:rPr>
+          <w:rFonts w:ascii="Fira Code" w:eastAsia="Times New Roman" w:hAnsi="Fira Code" w:cs="Fira Code"/>
+          <w:color w:val="525252"/>
+          <w:sz w:val="20"/>
+          <w:szCs w:val="20"/>
+          <w:lang w:eastAsia="en-ID"/>
+        </w:rPr>
+        <w:t xml:space="preserve"> </w:t>
+      </w:r>
+      <w:proofErr w:type="spellStart"/>
+      <w:r>
+        <w:rPr>
+          <w:rFonts w:ascii="Fira Code" w:eastAsia="Times New Roman" w:hAnsi="Fira Code" w:cs="Fira Code"/>
+          <w:color w:val="525252"/>
+          <w:sz w:val="20"/>
+          <w:szCs w:val="20"/>
+          <w:lang w:eastAsia="en-ID"/>
+        </w:rPr>
+        <w:t>dihasilkan</w:t>
+      </w:r>
+      <w:proofErr w:type="spellEnd"/>
+      <w:r>
+        <w:rPr>
+          <w:rFonts w:ascii="Fira Code" w:eastAsia="Times New Roman" w:hAnsi="Fira Code" w:cs="Fira Code"/>
+          <w:color w:val="525252"/>
+          <w:sz w:val="20"/>
+          <w:szCs w:val="20"/>
+          <w:lang w:eastAsia="en-ID"/>
+        </w:rPr>
+        <w:t xml:space="preserve"> file dan caches</w:t>
       </w:r>
     </w:p>
     <w:p>
@@ -637,8 +1433,42 @@
           <w:szCs w:val="20"/>
           <w:lang w:eastAsia="en-ID"/>
         </w:rPr>
-        <w:t>/ logs= berisi file log aplikasi</w:t>
-      </w:r>
+        <w:t xml:space="preserve">/ logs= </w:t>
+      </w:r>
+      <w:proofErr w:type="spellStart"/>
+      <w:r>
+        <w:rPr>
+          <w:rFonts w:ascii="Fira Code" w:eastAsia="Times New Roman" w:hAnsi="Fira Code" w:cs="Fira Code"/>
+          <w:color w:val="525252"/>
+          <w:sz w:val="20"/>
+          <w:szCs w:val="20"/>
+          <w:lang w:eastAsia="en-ID"/>
+        </w:rPr>
+        <w:t>berisi</w:t>
+      </w:r>
+      <w:proofErr w:type="spellEnd"/>
+      <w:r>
+        <w:rPr>
+          <w:rFonts w:ascii="Fira Code" w:eastAsia="Times New Roman" w:hAnsi="Fira Code" w:cs="Fira Code"/>
+          <w:color w:val="525252"/>
+          <w:sz w:val="20"/>
+          <w:szCs w:val="20"/>
+          <w:lang w:eastAsia="en-ID"/>
+        </w:rPr>
+        <w:t xml:space="preserve"> file log </w:t>
+      </w:r>
+      <w:proofErr w:type="spellStart"/>
+      <w:r>
+        <w:rPr>
+          <w:rFonts w:ascii="Fira Code" w:eastAsia="Times New Roman" w:hAnsi="Fira Code" w:cs="Fira Code"/>
+          <w:color w:val="525252"/>
+          <w:sz w:val="20"/>
+          <w:szCs w:val="20"/>
+          <w:lang w:eastAsia="en-ID"/>
+        </w:rPr>
+        <w:t>aplikasi</w:t>
+      </w:r>
+      <w:proofErr w:type="spellEnd"/>
     </w:p>
     <w:p>
       <w:pPr>
@@ -682,8 +1512,108 @@
           <w:szCs w:val="24"/>
           <w:lang w:eastAsia="en-ID"/>
         </w:rPr>
-        <w:t xml:space="preserve"> directory berisi hasil dari tes otomatis</w:t>
-      </w:r>
+        <w:t xml:space="preserve"> directory </w:t>
+      </w:r>
+      <w:proofErr w:type="spellStart"/>
+      <w:r>
+        <w:rPr>
+          <w:rFonts w:asciiTheme="majorHAnsi" w:eastAsia="Times New Roman" w:hAnsiTheme="majorHAnsi" w:cstheme="majorHAnsi"/>
+          <w:color w:val="525252"/>
+          <w:sz w:val="24"/>
+          <w:szCs w:val="24"/>
+          <w:lang w:eastAsia="en-ID"/>
+        </w:rPr>
+        <w:t>berisi</w:t>
+      </w:r>
+      <w:proofErr w:type="spellEnd"/>
+      <w:r>
+        <w:rPr>
+          <w:rFonts w:asciiTheme="majorHAnsi" w:eastAsia="Times New Roman" w:hAnsiTheme="majorHAnsi" w:cstheme="majorHAnsi"/>
+          <w:color w:val="525252"/>
+          <w:sz w:val="24"/>
+          <w:szCs w:val="24"/>
+          <w:lang w:eastAsia="en-ID"/>
+        </w:rPr>
+        <w:t xml:space="preserve"> </w:t>
+      </w:r>
+      <w:proofErr w:type="spellStart"/>
+      <w:r>
+        <w:rPr>
+          <w:rFonts w:asciiTheme="majorHAnsi" w:eastAsia="Times New Roman" w:hAnsiTheme="majorHAnsi" w:cstheme="majorHAnsi"/>
+          <w:color w:val="525252"/>
+          <w:sz w:val="24"/>
+          <w:szCs w:val="24"/>
+          <w:lang w:eastAsia="en-ID"/>
+        </w:rPr>
+        <w:t>hasil</w:t>
+      </w:r>
+      <w:proofErr w:type="spellEnd"/>
+      <w:r>
+        <w:rPr>
+          <w:rFonts w:asciiTheme="majorHAnsi" w:eastAsia="Times New Roman" w:hAnsiTheme="majorHAnsi" w:cstheme="majorHAnsi"/>
+          <w:color w:val="525252"/>
+          <w:sz w:val="24"/>
+          <w:szCs w:val="24"/>
+          <w:lang w:eastAsia="en-ID"/>
+        </w:rPr>
+        <w:t xml:space="preserve"> </w:t>
+      </w:r>
+      <w:proofErr w:type="spellStart"/>
+      <w:r>
+        <w:rPr>
+          <w:rFonts w:asciiTheme="majorHAnsi" w:eastAsia="Times New Roman" w:hAnsiTheme="majorHAnsi" w:cstheme="majorHAnsi"/>
+          <w:color w:val="525252"/>
+          <w:sz w:val="24"/>
+          <w:szCs w:val="24"/>
+          <w:lang w:eastAsia="en-ID"/>
+        </w:rPr>
+        <w:t>dari</w:t>
+      </w:r>
+      <w:proofErr w:type="spellEnd"/>
+      <w:r>
+        <w:rPr>
+          <w:rFonts w:asciiTheme="majorHAnsi" w:eastAsia="Times New Roman" w:hAnsiTheme="majorHAnsi" w:cstheme="majorHAnsi"/>
+          <w:color w:val="525252"/>
+          <w:sz w:val="24"/>
+          <w:szCs w:val="24"/>
+          <w:lang w:eastAsia="en-ID"/>
+        </w:rPr>
+        <w:t xml:space="preserve"> </w:t>
+      </w:r>
+      <w:proofErr w:type="spellStart"/>
+      <w:r>
+        <w:rPr>
+          <w:rFonts w:asciiTheme="majorHAnsi" w:eastAsia="Times New Roman" w:hAnsiTheme="majorHAnsi" w:cstheme="majorHAnsi"/>
+          <w:color w:val="525252"/>
+          <w:sz w:val="24"/>
+          <w:szCs w:val="24"/>
+          <w:lang w:eastAsia="en-ID"/>
+        </w:rPr>
+        <w:t>tes</w:t>
+      </w:r>
+      <w:proofErr w:type="spellEnd"/>
+      <w:r>
+        <w:rPr>
+          <w:rFonts w:asciiTheme="majorHAnsi" w:eastAsia="Times New Roman" w:hAnsiTheme="majorHAnsi" w:cstheme="majorHAnsi"/>
+          <w:color w:val="525252"/>
+          <w:sz w:val="24"/>
+          <w:szCs w:val="24"/>
+          <w:lang w:eastAsia="en-ID"/>
+        </w:rPr>
+        <w:t xml:space="preserve"> </w:t>
+      </w:r>
+      <w:proofErr w:type="spellStart"/>
+      <w:r>
+        <w:rPr>
+          <w:rFonts w:asciiTheme="majorHAnsi" w:eastAsia="Times New Roman" w:hAnsiTheme="majorHAnsi" w:cstheme="majorHAnsi"/>
+          <w:color w:val="525252"/>
+          <w:sz w:val="24"/>
+          <w:szCs w:val="24"/>
+          <w:lang w:eastAsia="en-ID"/>
+        </w:rPr>
+        <w:t>otomatis</w:t>
+      </w:r>
+      <w:proofErr w:type="spellEnd"/>
     </w:p>
     <w:p>
       <w:pPr>
@@ -727,7 +1657,51 @@
           <w:szCs w:val="24"/>
           <w:lang w:eastAsia="en-ID"/>
         </w:rPr>
-        <w:t xml:space="preserve"> berisi dependency dari composer</w:t>
+        <w:t xml:space="preserve"> </w:t>
+      </w:r>
+      <w:proofErr w:type="spellStart"/>
+      <w:r>
+        <w:rPr>
+          <w:rFonts w:asciiTheme="majorHAnsi" w:eastAsia="Times New Roman" w:hAnsiTheme="majorHAnsi" w:cstheme="majorHAnsi"/>
+          <w:color w:val="525252"/>
+          <w:sz w:val="24"/>
+          <w:szCs w:val="24"/>
+          <w:lang w:eastAsia="en-ID"/>
+        </w:rPr>
+        <w:t>berisi</w:t>
+      </w:r>
+      <w:proofErr w:type="spellEnd"/>
+      <w:r>
+        <w:rPr>
+          <w:rFonts w:asciiTheme="majorHAnsi" w:eastAsia="Times New Roman" w:hAnsiTheme="majorHAnsi" w:cstheme="majorHAnsi"/>
+          <w:color w:val="525252"/>
+          <w:sz w:val="24"/>
+          <w:szCs w:val="24"/>
+          <w:lang w:eastAsia="en-ID"/>
+        </w:rPr>
+        <w:t xml:space="preserve"> dependency </w:t>
+      </w:r>
+      <w:proofErr w:type="spellStart"/>
+      <w:r>
+        <w:rPr>
+          <w:rFonts w:asciiTheme="majorHAnsi" w:eastAsia="Times New Roman" w:hAnsiTheme="majorHAnsi" w:cstheme="majorHAnsi"/>
+          <w:color w:val="525252"/>
+          <w:sz w:val="24"/>
+          <w:szCs w:val="24"/>
+          <w:lang w:eastAsia="en-ID"/>
+        </w:rPr>
+        <w:t>dari</w:t>
+      </w:r>
+      <w:proofErr w:type="spellEnd"/>
+      <w:r>
+        <w:rPr>
+          <w:rFonts w:asciiTheme="majorHAnsi" w:eastAsia="Times New Roman" w:hAnsiTheme="majorHAnsi" w:cstheme="majorHAnsi"/>
+          <w:color w:val="525252"/>
+          <w:sz w:val="24"/>
+          <w:szCs w:val="24"/>
+          <w:lang w:eastAsia="en-ID"/>
+        </w:rPr>
+        <w:t xml:space="preserve"> composer</w:t>
       </w:r>
     </w:p>
     <w:p>
@@ -751,7 +1725,281 @@
           <w:lang w:eastAsia="en-ID"/>
         </w:rPr>
       </w:pPr>
-      <w:hyperlink r:id="rId6" w:anchor="the-root-directory" w:history="1">
+    </w:p>
+    <w:p>
+      <w:pPr>
+        <w:spacing w:after="0" w:line="240" w:lineRule="auto"/>
+        <w:rPr>
+          <w:rFonts w:ascii="Fira Code" w:eastAsia="Times New Roman" w:hAnsi="Fira Code" w:cs="Fira Code"/>
+          <w:sz w:val="24"/>
+          <w:szCs w:val="24"/>
+          <w:lang w:eastAsia="en-ID"/>
+        </w:rPr>
+      </w:pPr>
+      <w:proofErr w:type="spellStart"/>
+      <w:r>
+        <w:rPr>
+          <w:rFonts w:ascii="Fira Code" w:eastAsia="Times New Roman" w:hAnsi="Fira Code" w:cs="Fira Code"/>
+          <w:sz w:val="24"/>
+          <w:szCs w:val="24"/>
+          <w:lang w:eastAsia="en-ID"/>
+        </w:rPr>
+        <w:t>Khususuntuk</w:t>
+      </w:r>
+      <w:proofErr w:type="spellEnd"/>
+      <w:r>
+        <w:rPr>
+          <w:rFonts w:ascii="Fira Code" w:eastAsia="Times New Roman" w:hAnsi="Fira Code" w:cs="Fira Code"/>
+          <w:sz w:val="24"/>
+          <w:szCs w:val="24"/>
+          <w:lang w:eastAsia="en-ID"/>
+        </w:rPr>
+        <w:t xml:space="preserve"> directory app </w:t>
+      </w:r>
+      <w:proofErr w:type="spellStart"/>
+      <w:r>
+        <w:rPr>
+          <w:rFonts w:ascii="Fira Code" w:eastAsia="Times New Roman" w:hAnsi="Fira Code" w:cs="Fira Code"/>
+          <w:sz w:val="24"/>
+          <w:szCs w:val="24"/>
+          <w:lang w:eastAsia="en-ID"/>
+        </w:rPr>
+        <w:t>ia</w:t>
+      </w:r>
+      <w:proofErr w:type="spellEnd"/>
+      <w:r>
+        <w:rPr>
+          <w:rFonts w:ascii="Fira Code" w:eastAsia="Times New Roman" w:hAnsi="Fira Code" w:cs="Fira Code"/>
+          <w:sz w:val="24"/>
+          <w:szCs w:val="24"/>
+          <w:lang w:eastAsia="en-ID"/>
+        </w:rPr>
+        <w:t xml:space="preserve"> </w:t>
+      </w:r>
+      <w:proofErr w:type="spellStart"/>
+      <w:r>
+        <w:rPr>
+          <w:rFonts w:ascii="Fira Code" w:eastAsia="Times New Roman" w:hAnsi="Fira Code" w:cs="Fira Code"/>
+          <w:sz w:val="24"/>
+          <w:szCs w:val="24"/>
+          <w:lang w:eastAsia="en-ID"/>
+        </w:rPr>
+        <w:t>menyimpan</w:t>
+      </w:r>
+      <w:proofErr w:type="spellEnd"/>
+      <w:r>
+        <w:rPr>
+          <w:rFonts w:ascii="Fira Code" w:eastAsia="Times New Roman" w:hAnsi="Fira Code" w:cs="Fira Code"/>
+          <w:sz w:val="24"/>
+          <w:szCs w:val="24"/>
+          <w:lang w:eastAsia="en-ID"/>
+        </w:rPr>
+        <w:t xml:space="preserve"> class dan method </w:t>
+      </w:r>
+      <w:proofErr w:type="spellStart"/>
+      <w:r>
+        <w:rPr>
+          <w:rFonts w:ascii="Fira Code" w:eastAsia="Times New Roman" w:hAnsi="Fira Code" w:cs="Fira Code"/>
+          <w:sz w:val="24"/>
+          <w:szCs w:val="24"/>
+          <w:lang w:eastAsia="en-ID"/>
+        </w:rPr>
+        <w:t>yg</w:t>
+      </w:r>
+      <w:proofErr w:type="spellEnd"/>
+      <w:r>
+        <w:rPr>
+          <w:rFonts w:ascii="Fira Code" w:eastAsia="Times New Roman" w:hAnsi="Fira Code" w:cs="Fira Code"/>
+          <w:sz w:val="24"/>
+          <w:szCs w:val="24"/>
+          <w:lang w:eastAsia="en-ID"/>
+        </w:rPr>
+        <w:t xml:space="preserve"> </w:t>
+      </w:r>
+      <w:proofErr w:type="spellStart"/>
+      <w:r>
+        <w:rPr>
+          <w:rFonts w:ascii="Fira Code" w:eastAsia="Times New Roman" w:hAnsi="Fira Code" w:cs="Fira Code"/>
+          <w:sz w:val="24"/>
+          <w:szCs w:val="24"/>
+          <w:lang w:eastAsia="en-ID"/>
+        </w:rPr>
+        <w:t>dibutuhkan</w:t>
+      </w:r>
+      <w:proofErr w:type="spellEnd"/>
+      <w:r>
+        <w:rPr>
+          <w:rFonts w:ascii="Fira Code" w:eastAsia="Times New Roman" w:hAnsi="Fira Code" w:cs="Fira Code"/>
+          <w:sz w:val="24"/>
+          <w:szCs w:val="24"/>
+          <w:lang w:eastAsia="en-ID"/>
+        </w:rPr>
+        <w:t xml:space="preserve"> Laravel </w:t>
+      </w:r>
+      <w:proofErr w:type="spellStart"/>
+      <w:r>
+        <w:rPr>
+          <w:rFonts w:ascii="Fira Code" w:eastAsia="Times New Roman" w:hAnsi="Fira Code" w:cs="Fira Code"/>
+          <w:sz w:val="24"/>
+          <w:szCs w:val="24"/>
+          <w:lang w:eastAsia="en-ID"/>
+        </w:rPr>
+        <w:t>secara</w:t>
+      </w:r>
+      <w:proofErr w:type="spellEnd"/>
+      <w:r>
+        <w:rPr>
+          <w:rFonts w:ascii="Fira Code" w:eastAsia="Times New Roman" w:hAnsi="Fira Code" w:cs="Fira Code"/>
+          <w:sz w:val="24"/>
+          <w:szCs w:val="24"/>
+          <w:lang w:eastAsia="en-ID"/>
+        </w:rPr>
+        <w:t xml:space="preserve"> default </w:t>
+      </w:r>
+      <w:proofErr w:type="spellStart"/>
+      <w:proofErr w:type="gramStart"/>
+      <w:r>
+        <w:rPr>
+          <w:rFonts w:ascii="Fira Code" w:eastAsia="Times New Roman" w:hAnsi="Fira Code" w:cs="Fira Code"/>
+          <w:sz w:val="24"/>
+          <w:szCs w:val="24"/>
+          <w:lang w:eastAsia="en-ID"/>
+        </w:rPr>
+        <w:t>sudah</w:t>
+      </w:r>
+      <w:proofErr w:type="spellEnd"/>
+      <w:r>
+        <w:rPr>
+          <w:rFonts w:ascii="Fira Code" w:eastAsia="Times New Roman" w:hAnsi="Fira Code" w:cs="Fira Code"/>
+          <w:sz w:val="24"/>
+          <w:szCs w:val="24"/>
+          <w:lang w:eastAsia="en-ID"/>
+        </w:rPr>
+        <w:t xml:space="preserve">  </w:t>
+      </w:r>
+      <w:proofErr w:type="spellStart"/>
+      <w:r>
+        <w:rPr>
+          <w:rFonts w:ascii="Fira Code" w:eastAsia="Times New Roman" w:hAnsi="Fira Code" w:cs="Fira Code"/>
+          <w:sz w:val="24"/>
+          <w:szCs w:val="24"/>
+          <w:lang w:eastAsia="en-ID"/>
+        </w:rPr>
+        <w:t>berisi</w:t>
+      </w:r>
+      <w:proofErr w:type="spellEnd"/>
+      <w:proofErr w:type="gramEnd"/>
+      <w:r>
+        <w:rPr>
+          <w:rFonts w:ascii="Fira Code" w:eastAsia="Times New Roman" w:hAnsi="Fira Code" w:cs="Fira Code"/>
+          <w:sz w:val="24"/>
+          <w:szCs w:val="24"/>
+          <w:lang w:eastAsia="en-ID"/>
+        </w:rPr>
+        <w:t xml:space="preserve"> </w:t>
+      </w:r>
+      <w:proofErr w:type="spellStart"/>
+      <w:r>
+        <w:rPr>
+          <w:rFonts w:ascii="Fira Code" w:eastAsia="Times New Roman" w:hAnsi="Fira Code" w:cs="Fira Code"/>
+          <w:sz w:val="24"/>
+          <w:szCs w:val="24"/>
+          <w:lang w:eastAsia="en-ID"/>
+        </w:rPr>
+        <w:t>beberapa</w:t>
+      </w:r>
+      <w:proofErr w:type="spellEnd"/>
+      <w:r>
+        <w:rPr>
+          <w:rFonts w:ascii="Fira Code" w:eastAsia="Times New Roman" w:hAnsi="Fira Code" w:cs="Fira Code"/>
+          <w:sz w:val="24"/>
+          <w:szCs w:val="24"/>
+          <w:lang w:eastAsia="en-ID"/>
+        </w:rPr>
+        <w:t xml:space="preserve"> directory. Dan bias di </w:t>
+      </w:r>
+      <w:proofErr w:type="spellStart"/>
+      <w:r>
+        <w:rPr>
+          <w:rFonts w:ascii="Fira Code" w:eastAsia="Times New Roman" w:hAnsi="Fira Code" w:cs="Fira Code"/>
+          <w:sz w:val="24"/>
+          <w:szCs w:val="24"/>
+          <w:lang w:eastAsia="en-ID"/>
+        </w:rPr>
+        <w:t>tambah</w:t>
+      </w:r>
+      <w:proofErr w:type="spellEnd"/>
+      <w:r>
+        <w:rPr>
+          <w:rFonts w:ascii="Fira Code" w:eastAsia="Times New Roman" w:hAnsi="Fira Code" w:cs="Fira Code"/>
+          <w:sz w:val="24"/>
+          <w:szCs w:val="24"/>
+          <w:lang w:eastAsia="en-ID"/>
+        </w:rPr>
+        <w:t xml:space="preserve"> </w:t>
+      </w:r>
+      <w:proofErr w:type="spellStart"/>
+      <w:r>
+        <w:rPr>
+          <w:rFonts w:ascii="Fira Code" w:eastAsia="Times New Roman" w:hAnsi="Fira Code" w:cs="Fira Code"/>
+          <w:sz w:val="24"/>
+          <w:szCs w:val="24"/>
+          <w:lang w:eastAsia="en-ID"/>
+        </w:rPr>
+        <w:t>dengan</w:t>
+      </w:r>
+      <w:proofErr w:type="spellEnd"/>
+      <w:r>
+        <w:rPr>
+          <w:rFonts w:ascii="Fira Code" w:eastAsia="Times New Roman" w:hAnsi="Fira Code" w:cs="Fira Code"/>
+          <w:sz w:val="24"/>
+          <w:szCs w:val="24"/>
+          <w:lang w:eastAsia="en-ID"/>
+        </w:rPr>
+        <w:t xml:space="preserve"> </w:t>
+      </w:r>
+      <w:proofErr w:type="spellStart"/>
+      <w:r>
+        <w:rPr>
+          <w:rFonts w:ascii="Fira Code" w:eastAsia="Times New Roman" w:hAnsi="Fira Code" w:cs="Fira Code"/>
+          <w:sz w:val="24"/>
+          <w:szCs w:val="24"/>
+          <w:lang w:eastAsia="en-ID"/>
+        </w:rPr>
+        <w:t>sintax</w:t>
+      </w:r>
+      <w:proofErr w:type="spellEnd"/>
+      <w:r>
+        <w:rPr>
+          <w:rFonts w:ascii="Fira Code" w:eastAsia="Times New Roman" w:hAnsi="Fira Code" w:cs="Fira Code"/>
+          <w:sz w:val="24"/>
+          <w:szCs w:val="24"/>
+          <w:lang w:eastAsia="en-ID"/>
+        </w:rPr>
+        <w:t xml:space="preserve"> </w:t>
+      </w:r>
+      <w:r>
+        <w:rPr>
+          <w:rFonts w:ascii="Fira Code" w:eastAsia="Times New Roman" w:hAnsi="Fira Code" w:cs="Fira Code"/>
+          <w:sz w:val="24"/>
+          <w:szCs w:val="24"/>
+          <w:highlight w:val="yellow"/>
+          <w:lang w:eastAsia="en-ID"/>
+        </w:rPr>
+        <w:t>Php artisan make</w:t>
+      </w:r>
+    </w:p>
+    <w:p>
+      <w:pPr>
+        <w:spacing w:after="0" w:line="240" w:lineRule="auto"/>
+        <w:rPr>
+          <w:rFonts w:ascii="Fira Code" w:eastAsia="Times New Roman" w:hAnsi="Fira Code" w:cs="Fira Code"/>
+          <w:sz w:val="24"/>
+          <w:szCs w:val="24"/>
+          <w:lang w:eastAsia="en-ID"/>
+        </w:rPr>
+      </w:pPr>
+      <w:hyperlink r:id="rId7" w:anchor="the-root-directory" w:history="1">
         <w:r>
           <w:rPr>
             <w:rFonts w:ascii="Fira Code" w:eastAsia="Times New Roman" w:hAnsi="Fira Code" w:cs="Fira Code"/>
@@ -790,7 +2038,35 @@
           <w:shd w:val="clear" w:color="auto" w:fill="FFFFFF"/>
           <w:lang w:eastAsia="en-ID"/>
         </w:rPr>
-        <w:t xml:space="preserve"> Direktory</w:t>
+        <w:t xml:space="preserve"> </w:t>
+      </w:r>
+      <w:proofErr w:type="spellStart"/>
+      <w:r>
+        <w:rPr>
+          <w:rFonts w:ascii="Fira Code" w:eastAsia="Times New Roman" w:hAnsi="Fira Code" w:cs="Fira Code"/>
+          <w:b/>
+          <w:bCs/>
+          <w:color w:val="F1362F"/>
+          <w:sz w:val="24"/>
+          <w:szCs w:val="24"/>
+          <w:shd w:val="clear" w:color="auto" w:fill="FFFFFF"/>
+          <w:lang w:eastAsia="en-ID"/>
+        </w:rPr>
+        <w:t>Direktory</w:t>
+      </w:r>
+      <w:proofErr w:type="spellEnd"/>
+      <w:r>
+        <w:rPr>
+          <w:rFonts w:ascii="Fira Code" w:eastAsia="Times New Roman" w:hAnsi="Fira Code" w:cs="Fira Code"/>
+          <w:b/>
+          <w:bCs/>
+          <w:color w:val="F1362F"/>
+          <w:sz w:val="24"/>
+          <w:szCs w:val="24"/>
+          <w:shd w:val="clear" w:color="auto" w:fill="FFFFFF"/>
+          <w:lang w:eastAsia="en-ID"/>
+        </w:rPr>
+        <w:t>:</w:t>
       </w:r>
     </w:p>
     <w:p>
@@ -802,12 +2078,13 @@
         </w:numPr>
         <w:spacing w:after="0" w:line="240" w:lineRule="auto"/>
         <w:rPr>
-          <w:rFonts w:ascii="Fira Code" w:eastAsia="Times New Roman" w:hAnsi="Fira Code" w:cs="Fira Code"/>
-          <w:sz w:val="24"/>
-          <w:szCs w:val="24"/>
-          <w:lang w:eastAsia="en-ID"/>
-        </w:rPr>
-      </w:pPr>
+          <w:rFonts w:asciiTheme="majorHAnsi" w:eastAsia="Times New Roman" w:hAnsiTheme="majorHAnsi" w:cstheme="majorHAnsi"/>
+          <w:sz w:val="24"/>
+          <w:szCs w:val="24"/>
+          <w:lang w:eastAsia="en-ID"/>
+        </w:rPr>
+      </w:pPr>
+      <w:proofErr w:type="spellStart"/>
       <w:r>
         <w:rPr>
           <w:rFonts w:ascii="Fira Code" w:eastAsia="Times New Roman" w:hAnsi="Fira Code" w:cs="Fira Code"/>
@@ -817,14 +2094,15 @@
         </w:rPr>
         <w:t>Brodcasting</w:t>
       </w:r>
-      <w:r>
-        <w:rPr>
-          <w:rFonts w:ascii="Fira Code" w:eastAsia="Times New Roman" w:hAnsi="Fira Code" w:cs="Fira Code"/>
-          <w:sz w:val="24"/>
-          <w:szCs w:val="24"/>
-          <w:lang w:eastAsia="en-ID"/>
-        </w:rPr>
-        <w:t xml:space="preserve"> = </w:t>
+      <w:proofErr w:type="spellEnd"/>
+      <w:r>
+        <w:rPr>
+          <w:rFonts w:ascii="Fira Code" w:eastAsia="Times New Roman" w:hAnsi="Fira Code" w:cs="Fira Code"/>
+          <w:sz w:val="24"/>
+          <w:szCs w:val="24"/>
+          <w:lang w:eastAsia="en-ID"/>
+        </w:rPr>
+        <w:t xml:space="preserve"> </w:t>
       </w:r>
       <w:r>
         <w:rPr>
@@ -844,8 +2122,22 @@
           <w:szCs w:val="24"/>
           <w:lang w:eastAsia="en-ID"/>
         </w:rPr>
-        <w:t xml:space="preserve"> directory inti dimana model dan class di simpan</w:t>
-      </w:r>
+        <w:t xml:space="preserve"> </w:t>
+      </w:r>
+      <w:proofErr w:type="spellStart"/>
+      <w:proofErr w:type="gramStart"/>
+      <w:r>
+        <w:rPr>
+          <w:rFonts w:asciiTheme="majorHAnsi" w:eastAsia="Times New Roman" w:hAnsiTheme="majorHAnsi" w:cstheme="majorHAnsi"/>
+          <w:color w:val="525252"/>
+          <w:sz w:val="24"/>
+          <w:szCs w:val="24"/>
+          <w:lang w:eastAsia="en-ID"/>
+        </w:rPr>
+        <w:t>make:channel</w:t>
+      </w:r>
+      <w:proofErr w:type="spellEnd"/>
+      <w:proofErr w:type="gramEnd"/>
     </w:p>
     <w:p>
       <w:pPr>
@@ -869,16 +2161,7 @@
           <w:szCs w:val="24"/>
           <w:lang w:eastAsia="en-ID"/>
         </w:rPr>
-        <w:t>Console</w:t>
-      </w:r>
-      <w:r>
-        <w:rPr>
-          <w:rFonts w:ascii="Fira Code" w:eastAsia="Times New Roman" w:hAnsi="Fira Code" w:cs="Fira Code"/>
-          <w:sz w:val="24"/>
-          <w:szCs w:val="24"/>
-          <w:lang w:eastAsia="en-ID"/>
-        </w:rPr>
-        <w:t xml:space="preserve"> </w:t>
+        <w:t xml:space="preserve">Console </w:t>
       </w:r>
       <w:r>
         <w:rPr>
@@ -898,18 +2181,32 @@
           <w:szCs w:val="24"/>
           <w:lang w:eastAsia="en-ID"/>
         </w:rPr>
-        <w:t xml:space="preserve"> directory </w:t>
-      </w:r>
-      <w:r>
-        <w:rPr>
-          <w:rFonts w:asciiTheme="majorHAnsi" w:eastAsia="Times New Roman" w:hAnsiTheme="majorHAnsi" w:cstheme="majorHAnsi"/>
-          <w:color w:val="525252"/>
-          <w:sz w:val="24"/>
-          <w:szCs w:val="24"/>
-          <w:lang w:eastAsia="en-ID"/>
-        </w:rPr>
-        <w:t>tempat optimalisasi kerangka bootstrap (terinstall manual)</w:t>
-      </w:r>
+        <w:t xml:space="preserve"> </w:t>
+      </w:r>
+      <w:proofErr w:type="spellStart"/>
+      <w:proofErr w:type="gramStart"/>
+      <w:r>
+        <w:rPr>
+          <w:rFonts w:asciiTheme="majorHAnsi" w:eastAsia="Times New Roman" w:hAnsiTheme="majorHAnsi" w:cstheme="majorHAnsi"/>
+          <w:color w:val="525252"/>
+          <w:sz w:val="24"/>
+          <w:szCs w:val="24"/>
+          <w:lang w:eastAsia="en-ID"/>
+        </w:rPr>
+        <w:t>make:</w:t>
+      </w:r>
+      <w:r>
+        <w:rPr>
+          <w:rFonts w:asciiTheme="majorHAnsi" w:eastAsia="Times New Roman" w:hAnsiTheme="majorHAnsi" w:cstheme="majorHAnsi"/>
+          <w:color w:val="525252"/>
+          <w:sz w:val="24"/>
+          <w:szCs w:val="24"/>
+          <w:lang w:eastAsia="en-ID"/>
+        </w:rPr>
+        <w:t>commad</w:t>
+      </w:r>
+      <w:proofErr w:type="spellEnd"/>
+      <w:proofErr w:type="gramEnd"/>
     </w:p>
     <w:p>
       <w:pPr>
@@ -964,16 +2261,20 @@
         </w:rPr>
         <w:t xml:space="preserve"> </w:t>
       </w:r>
-      <w:r>
-        <w:rPr>
-          <w:rFonts w:asciiTheme="majorHAnsi" w:eastAsia="Times New Roman" w:hAnsiTheme="majorHAnsi" w:cstheme="majorHAnsi"/>
-          <w:color w:val="525252"/>
-          <w:sz w:val="24"/>
-          <w:szCs w:val="24"/>
-          <w:lang w:eastAsia="en-ID"/>
-        </w:rPr>
-        <w:t>tempat semua class untuk konfigurasi Laravel (disarankan di baca)</w:t>
-      </w:r>
+      <w:proofErr w:type="spellStart"/>
+      <w:proofErr w:type="gramStart"/>
+      <w:r>
+        <w:rPr>
+          <w:rFonts w:asciiTheme="majorHAnsi" w:eastAsia="Times New Roman" w:hAnsiTheme="majorHAnsi" w:cstheme="majorHAnsi"/>
+          <w:color w:val="525252"/>
+          <w:sz w:val="24"/>
+          <w:szCs w:val="24"/>
+          <w:lang w:eastAsia="en-ID"/>
+        </w:rPr>
+        <w:t>make:event</w:t>
+      </w:r>
+      <w:proofErr w:type="spellEnd"/>
+      <w:proofErr w:type="gramEnd"/>
     </w:p>
     <w:p>
       <w:pPr>
@@ -1028,15 +2329,171 @@
         </w:rPr>
         <w:t xml:space="preserve"> </w:t>
       </w:r>
-      <w:r>
-        <w:rPr>
-          <w:rFonts w:asciiTheme="majorHAnsi" w:eastAsia="Times New Roman" w:hAnsiTheme="majorHAnsi" w:cstheme="majorHAnsi"/>
-          <w:color w:val="525252"/>
-          <w:sz w:val="24"/>
-          <w:szCs w:val="24"/>
-          <w:lang w:eastAsia="en-ID"/>
-        </w:rPr>
-        <w:t>directory berisi class untuk mengolah database</w:t>
+      <w:proofErr w:type="spellStart"/>
+      <w:r>
+        <w:rPr>
+          <w:rFonts w:asciiTheme="majorHAnsi" w:eastAsia="Times New Roman" w:hAnsiTheme="majorHAnsi" w:cstheme="majorHAnsi"/>
+          <w:color w:val="525252"/>
+          <w:sz w:val="24"/>
+          <w:szCs w:val="24"/>
+          <w:lang w:eastAsia="en-ID"/>
+        </w:rPr>
+        <w:t>deriktory</w:t>
+      </w:r>
+      <w:proofErr w:type="spellEnd"/>
+      <w:r>
+        <w:rPr>
+          <w:rFonts w:asciiTheme="majorHAnsi" w:eastAsia="Times New Roman" w:hAnsiTheme="majorHAnsi" w:cstheme="majorHAnsi"/>
+          <w:color w:val="525252"/>
+          <w:sz w:val="24"/>
+          <w:szCs w:val="24"/>
+          <w:lang w:eastAsia="en-ID"/>
+        </w:rPr>
+        <w:t xml:space="preserve"> </w:t>
+      </w:r>
+      <w:proofErr w:type="spellStart"/>
+      <w:r>
+        <w:rPr>
+          <w:rFonts w:asciiTheme="majorHAnsi" w:eastAsia="Times New Roman" w:hAnsiTheme="majorHAnsi" w:cstheme="majorHAnsi"/>
+          <w:color w:val="525252"/>
+          <w:sz w:val="24"/>
+          <w:szCs w:val="24"/>
+          <w:lang w:eastAsia="en-ID"/>
+        </w:rPr>
+        <w:t>untuk</w:t>
+      </w:r>
+      <w:proofErr w:type="spellEnd"/>
+      <w:r>
+        <w:rPr>
+          <w:rFonts w:asciiTheme="majorHAnsi" w:eastAsia="Times New Roman" w:hAnsiTheme="majorHAnsi" w:cstheme="majorHAnsi"/>
+          <w:color w:val="525252"/>
+          <w:sz w:val="24"/>
+          <w:szCs w:val="24"/>
+          <w:lang w:eastAsia="en-ID"/>
+        </w:rPr>
+        <w:t xml:space="preserve"> </w:t>
+      </w:r>
+      <w:proofErr w:type="spellStart"/>
+      <w:r>
+        <w:rPr>
+          <w:rFonts w:asciiTheme="majorHAnsi" w:eastAsia="Times New Roman" w:hAnsiTheme="majorHAnsi" w:cstheme="majorHAnsi"/>
+          <w:color w:val="525252"/>
+          <w:sz w:val="24"/>
+          <w:szCs w:val="24"/>
+          <w:lang w:eastAsia="en-ID"/>
+        </w:rPr>
+        <w:t>mengatur</w:t>
+      </w:r>
+      <w:proofErr w:type="spellEnd"/>
+      <w:r>
+        <w:rPr>
+          <w:rFonts w:asciiTheme="majorHAnsi" w:eastAsia="Times New Roman" w:hAnsiTheme="majorHAnsi" w:cstheme="majorHAnsi"/>
+          <w:color w:val="525252"/>
+          <w:sz w:val="24"/>
+          <w:szCs w:val="24"/>
+          <w:lang w:eastAsia="en-ID"/>
+        </w:rPr>
+        <w:t xml:space="preserve"> </w:t>
+      </w:r>
+      <w:proofErr w:type="spellStart"/>
+      <w:r>
+        <w:rPr>
+          <w:rFonts w:asciiTheme="majorHAnsi" w:eastAsia="Times New Roman" w:hAnsiTheme="majorHAnsi" w:cstheme="majorHAnsi"/>
+          <w:color w:val="525252"/>
+          <w:sz w:val="24"/>
+          <w:szCs w:val="24"/>
+          <w:lang w:eastAsia="en-ID"/>
+        </w:rPr>
+        <w:t>pengecualian</w:t>
+      </w:r>
+      <w:proofErr w:type="spellEnd"/>
+      <w:r>
+        <w:rPr>
+          <w:rFonts w:asciiTheme="majorHAnsi" w:eastAsia="Times New Roman" w:hAnsiTheme="majorHAnsi" w:cstheme="majorHAnsi"/>
+          <w:color w:val="525252"/>
+          <w:sz w:val="24"/>
+          <w:szCs w:val="24"/>
+          <w:lang w:eastAsia="en-ID"/>
+        </w:rPr>
+        <w:t xml:space="preserve"> </w:t>
+      </w:r>
+      <w:proofErr w:type="spellStart"/>
+      <w:r>
+        <w:rPr>
+          <w:rFonts w:asciiTheme="majorHAnsi" w:eastAsia="Times New Roman" w:hAnsiTheme="majorHAnsi" w:cstheme="majorHAnsi"/>
+          <w:color w:val="525252"/>
+          <w:sz w:val="24"/>
+          <w:szCs w:val="24"/>
+          <w:lang w:eastAsia="en-ID"/>
+        </w:rPr>
+        <w:t>dalam</w:t>
+      </w:r>
+      <w:proofErr w:type="spellEnd"/>
+      <w:r>
+        <w:rPr>
+          <w:rFonts w:asciiTheme="majorHAnsi" w:eastAsia="Times New Roman" w:hAnsiTheme="majorHAnsi" w:cstheme="majorHAnsi"/>
+          <w:color w:val="525252"/>
+          <w:sz w:val="24"/>
+          <w:szCs w:val="24"/>
+          <w:lang w:eastAsia="en-ID"/>
+        </w:rPr>
+        <w:t xml:space="preserve"> </w:t>
+      </w:r>
+      <w:proofErr w:type="spellStart"/>
+      <w:proofErr w:type="gramStart"/>
+      <w:r>
+        <w:rPr>
+          <w:rFonts w:asciiTheme="majorHAnsi" w:eastAsia="Times New Roman" w:hAnsiTheme="majorHAnsi" w:cstheme="majorHAnsi"/>
+          <w:color w:val="525252"/>
+          <w:sz w:val="24"/>
+          <w:szCs w:val="24"/>
+          <w:lang w:eastAsia="en-ID"/>
+        </w:rPr>
+        <w:t>aplikasi</w:t>
+      </w:r>
+      <w:proofErr w:type="spellEnd"/>
+      <w:r>
+        <w:rPr>
+          <w:rFonts w:asciiTheme="majorHAnsi" w:eastAsia="Times New Roman" w:hAnsiTheme="majorHAnsi" w:cstheme="majorHAnsi"/>
+          <w:color w:val="525252"/>
+          <w:sz w:val="24"/>
+          <w:szCs w:val="24"/>
+          <w:lang w:eastAsia="en-ID"/>
+        </w:rPr>
+        <w:t>(</w:t>
+      </w:r>
+      <w:proofErr w:type="gramEnd"/>
+      <w:r>
+        <w:rPr>
+          <w:rFonts w:asciiTheme="majorHAnsi" w:eastAsia="Times New Roman" w:hAnsiTheme="majorHAnsi" w:cstheme="majorHAnsi"/>
+          <w:color w:val="525252"/>
+          <w:sz w:val="24"/>
+          <w:szCs w:val="24"/>
+          <w:lang w:eastAsia="en-ID"/>
+        </w:rPr>
+        <w:t xml:space="preserve">default </w:t>
+      </w:r>
+      <w:proofErr w:type="spellStart"/>
+      <w:r>
+        <w:rPr>
+          <w:rFonts w:asciiTheme="majorHAnsi" w:eastAsia="Times New Roman" w:hAnsiTheme="majorHAnsi" w:cstheme="majorHAnsi"/>
+          <w:color w:val="525252"/>
+          <w:sz w:val="24"/>
+          <w:szCs w:val="24"/>
+          <w:lang w:eastAsia="en-ID"/>
+        </w:rPr>
+        <w:t>ada</w:t>
+      </w:r>
+      <w:proofErr w:type="spellEnd"/>
+      <w:r>
+        <w:rPr>
+          <w:rFonts w:asciiTheme="majorHAnsi" w:eastAsia="Times New Roman" w:hAnsiTheme="majorHAnsi" w:cstheme="majorHAnsi"/>
+          <w:color w:val="525252"/>
+          <w:sz w:val="24"/>
+          <w:szCs w:val="24"/>
+          <w:lang w:eastAsia="en-ID"/>
+        </w:rPr>
+        <w:t>)</w:t>
       </w:r>
     </w:p>
     <w:p>
@@ -1092,15 +2549,257 @@
         </w:rPr>
         <w:t xml:space="preserve"> </w:t>
       </w:r>
-      <w:r>
-        <w:rPr>
-          <w:rFonts w:asciiTheme="majorHAnsi" w:eastAsia="Times New Roman" w:hAnsiTheme="majorHAnsi" w:cstheme="majorHAnsi"/>
-          <w:color w:val="525252"/>
-          <w:sz w:val="24"/>
-          <w:szCs w:val="24"/>
-          <w:lang w:eastAsia="en-ID"/>
-        </w:rPr>
-        <w:t>berisi entry point, autoloding, dan tempat menyimpan asset (css, js)</w:t>
+      <w:proofErr w:type="spellStart"/>
+      <w:r>
+        <w:rPr>
+          <w:rFonts w:asciiTheme="majorHAnsi" w:eastAsia="Times New Roman" w:hAnsiTheme="majorHAnsi" w:cstheme="majorHAnsi"/>
+          <w:color w:val="525252"/>
+          <w:sz w:val="24"/>
+          <w:szCs w:val="24"/>
+          <w:lang w:eastAsia="en-ID"/>
+        </w:rPr>
+        <w:t>berisi</w:t>
+      </w:r>
+      <w:proofErr w:type="spellEnd"/>
+      <w:r>
+        <w:rPr>
+          <w:rFonts w:asciiTheme="majorHAnsi" w:eastAsia="Times New Roman" w:hAnsiTheme="majorHAnsi" w:cstheme="majorHAnsi"/>
+          <w:color w:val="525252"/>
+          <w:sz w:val="24"/>
+          <w:szCs w:val="24"/>
+          <w:lang w:eastAsia="en-ID"/>
+        </w:rPr>
+        <w:t xml:space="preserve"> controller</w:t>
+      </w:r>
+      <w:r>
+        <w:rPr>
+          <w:rFonts w:asciiTheme="majorHAnsi" w:eastAsia="Times New Roman" w:hAnsiTheme="majorHAnsi" w:cstheme="majorHAnsi"/>
+          <w:color w:val="525252"/>
+          <w:sz w:val="24"/>
+          <w:szCs w:val="24"/>
+          <w:lang w:eastAsia="en-ID"/>
+        </w:rPr>
+        <w:t xml:space="preserve">, </w:t>
+      </w:r>
+      <w:proofErr w:type="spellStart"/>
+      <w:r>
+        <w:rPr>
+          <w:rFonts w:asciiTheme="majorHAnsi" w:eastAsia="Times New Roman" w:hAnsiTheme="majorHAnsi" w:cstheme="majorHAnsi"/>
+          <w:color w:val="525252"/>
+          <w:sz w:val="24"/>
+          <w:szCs w:val="24"/>
+          <w:lang w:eastAsia="en-ID"/>
+        </w:rPr>
+        <w:t>midelware</w:t>
+      </w:r>
+      <w:proofErr w:type="spellEnd"/>
+      <w:r>
+        <w:rPr>
+          <w:rFonts w:asciiTheme="majorHAnsi" w:eastAsia="Times New Roman" w:hAnsiTheme="majorHAnsi" w:cstheme="majorHAnsi"/>
+          <w:color w:val="525252"/>
+          <w:sz w:val="24"/>
+          <w:szCs w:val="24"/>
+          <w:lang w:eastAsia="en-ID"/>
+        </w:rPr>
+        <w:t xml:space="preserve">, </w:t>
+      </w:r>
+      <w:r>
+        <w:rPr>
+          <w:rFonts w:asciiTheme="majorHAnsi" w:eastAsia="Times New Roman" w:hAnsiTheme="majorHAnsi" w:cstheme="majorHAnsi"/>
+          <w:color w:val="525252"/>
+          <w:sz w:val="24"/>
+          <w:szCs w:val="24"/>
+          <w:lang w:eastAsia="en-ID"/>
+        </w:rPr>
+        <w:t xml:space="preserve">dan hamper </w:t>
+      </w:r>
+      <w:proofErr w:type="spellStart"/>
+      <w:r>
+        <w:rPr>
+          <w:rFonts w:asciiTheme="majorHAnsi" w:eastAsia="Times New Roman" w:hAnsiTheme="majorHAnsi" w:cstheme="majorHAnsi"/>
+          <w:color w:val="525252"/>
+          <w:sz w:val="24"/>
+          <w:szCs w:val="24"/>
+          <w:lang w:eastAsia="en-ID"/>
+        </w:rPr>
+        <w:t>semua</w:t>
+      </w:r>
+      <w:proofErr w:type="spellEnd"/>
+      <w:r>
+        <w:rPr>
+          <w:rFonts w:asciiTheme="majorHAnsi" w:eastAsia="Times New Roman" w:hAnsiTheme="majorHAnsi" w:cstheme="majorHAnsi"/>
+          <w:color w:val="525252"/>
+          <w:sz w:val="24"/>
+          <w:szCs w:val="24"/>
+          <w:lang w:eastAsia="en-ID"/>
+        </w:rPr>
+        <w:t xml:space="preserve"> </w:t>
+      </w:r>
+      <w:proofErr w:type="spellStart"/>
+      <w:r>
+        <w:rPr>
+          <w:rFonts w:asciiTheme="majorHAnsi" w:eastAsia="Times New Roman" w:hAnsiTheme="majorHAnsi" w:cstheme="majorHAnsi"/>
+          <w:color w:val="525252"/>
+          <w:sz w:val="24"/>
+          <w:szCs w:val="24"/>
+          <w:lang w:eastAsia="en-ID"/>
+        </w:rPr>
+        <w:t>logika</w:t>
+      </w:r>
+      <w:proofErr w:type="spellEnd"/>
+      <w:r>
+        <w:rPr>
+          <w:rFonts w:asciiTheme="majorHAnsi" w:eastAsia="Times New Roman" w:hAnsiTheme="majorHAnsi" w:cstheme="majorHAnsi"/>
+          <w:color w:val="525252"/>
+          <w:sz w:val="24"/>
+          <w:szCs w:val="24"/>
+          <w:lang w:eastAsia="en-ID"/>
+        </w:rPr>
+        <w:t xml:space="preserve"> </w:t>
+      </w:r>
+      <w:proofErr w:type="spellStart"/>
+      <w:r>
+        <w:rPr>
+          <w:rFonts w:asciiTheme="majorHAnsi" w:eastAsia="Times New Roman" w:hAnsiTheme="majorHAnsi" w:cstheme="majorHAnsi"/>
+          <w:color w:val="525252"/>
+          <w:sz w:val="24"/>
+          <w:szCs w:val="24"/>
+          <w:lang w:eastAsia="en-ID"/>
+        </w:rPr>
+        <w:t>untuk</w:t>
+      </w:r>
+      <w:proofErr w:type="spellEnd"/>
+      <w:r>
+        <w:rPr>
+          <w:rFonts w:asciiTheme="majorHAnsi" w:eastAsia="Times New Roman" w:hAnsiTheme="majorHAnsi" w:cstheme="majorHAnsi"/>
+          <w:color w:val="525252"/>
+          <w:sz w:val="24"/>
+          <w:szCs w:val="24"/>
+          <w:lang w:eastAsia="en-ID"/>
+        </w:rPr>
+        <w:t xml:space="preserve"> </w:t>
+      </w:r>
+      <w:proofErr w:type="spellStart"/>
+      <w:r>
+        <w:rPr>
+          <w:rFonts w:asciiTheme="majorHAnsi" w:eastAsia="Times New Roman" w:hAnsiTheme="majorHAnsi" w:cstheme="majorHAnsi"/>
+          <w:color w:val="525252"/>
+          <w:sz w:val="24"/>
+          <w:szCs w:val="24"/>
+          <w:lang w:eastAsia="en-ID"/>
+        </w:rPr>
+        <w:t>menangani</w:t>
+      </w:r>
+      <w:proofErr w:type="spellEnd"/>
+      <w:r>
+        <w:rPr>
+          <w:rFonts w:asciiTheme="majorHAnsi" w:eastAsia="Times New Roman" w:hAnsiTheme="majorHAnsi" w:cstheme="majorHAnsi"/>
+          <w:color w:val="525252"/>
+          <w:sz w:val="24"/>
+          <w:szCs w:val="24"/>
+          <w:lang w:eastAsia="en-ID"/>
+        </w:rPr>
+        <w:t xml:space="preserve"> </w:t>
+      </w:r>
+      <w:proofErr w:type="spellStart"/>
+      <w:proofErr w:type="gramStart"/>
+      <w:r>
+        <w:rPr>
+          <w:rFonts w:asciiTheme="majorHAnsi" w:eastAsia="Times New Roman" w:hAnsiTheme="majorHAnsi" w:cstheme="majorHAnsi"/>
+          <w:color w:val="525252"/>
+          <w:sz w:val="24"/>
+          <w:szCs w:val="24"/>
+          <w:lang w:eastAsia="en-ID"/>
+        </w:rPr>
+        <w:t>permintaan</w:t>
+      </w:r>
+      <w:proofErr w:type="spellEnd"/>
+      <w:r>
+        <w:rPr>
+          <w:rFonts w:asciiTheme="majorHAnsi" w:eastAsia="Times New Roman" w:hAnsiTheme="majorHAnsi" w:cstheme="majorHAnsi"/>
+          <w:color w:val="525252"/>
+          <w:sz w:val="24"/>
+          <w:szCs w:val="24"/>
+          <w:lang w:eastAsia="en-ID"/>
+        </w:rPr>
+        <w:t xml:space="preserve">  di</w:t>
+      </w:r>
+      <w:proofErr w:type="gramEnd"/>
+      <w:r>
+        <w:rPr>
+          <w:rFonts w:asciiTheme="majorHAnsi" w:eastAsia="Times New Roman" w:hAnsiTheme="majorHAnsi" w:cstheme="majorHAnsi"/>
+          <w:color w:val="525252"/>
+          <w:sz w:val="24"/>
+          <w:szCs w:val="24"/>
+          <w:lang w:eastAsia="en-ID"/>
+        </w:rPr>
+        <w:t xml:space="preserve"> </w:t>
+      </w:r>
+      <w:proofErr w:type="spellStart"/>
+      <w:r>
+        <w:rPr>
+          <w:rFonts w:asciiTheme="majorHAnsi" w:eastAsia="Times New Roman" w:hAnsiTheme="majorHAnsi" w:cstheme="majorHAnsi"/>
+          <w:color w:val="525252"/>
+          <w:sz w:val="24"/>
+          <w:szCs w:val="24"/>
+          <w:lang w:eastAsia="en-ID"/>
+        </w:rPr>
+        <w:t>simpan</w:t>
+      </w:r>
+      <w:proofErr w:type="spellEnd"/>
+      <w:r>
+        <w:rPr>
+          <w:rFonts w:asciiTheme="majorHAnsi" w:eastAsia="Times New Roman" w:hAnsiTheme="majorHAnsi" w:cstheme="majorHAnsi"/>
+          <w:color w:val="525252"/>
+          <w:sz w:val="24"/>
+          <w:szCs w:val="24"/>
+          <w:lang w:eastAsia="en-ID"/>
+        </w:rPr>
+        <w:t xml:space="preserve"> di </w:t>
+      </w:r>
+      <w:proofErr w:type="spellStart"/>
+      <w:r>
+        <w:rPr>
+          <w:rFonts w:asciiTheme="majorHAnsi" w:eastAsia="Times New Roman" w:hAnsiTheme="majorHAnsi" w:cstheme="majorHAnsi"/>
+          <w:color w:val="525252"/>
+          <w:sz w:val="24"/>
+          <w:szCs w:val="24"/>
+          <w:lang w:eastAsia="en-ID"/>
+        </w:rPr>
+        <w:t>sini</w:t>
+      </w:r>
+      <w:proofErr w:type="spellEnd"/>
+      <w:r>
+        <w:rPr>
+          <w:rFonts w:asciiTheme="majorHAnsi" w:eastAsia="Times New Roman" w:hAnsiTheme="majorHAnsi" w:cstheme="majorHAnsi"/>
+          <w:color w:val="525252"/>
+          <w:sz w:val="24"/>
+          <w:szCs w:val="24"/>
+          <w:lang w:eastAsia="en-ID"/>
+        </w:rPr>
+        <w:t xml:space="preserve">(default </w:t>
+      </w:r>
+      <w:proofErr w:type="spellStart"/>
+      <w:r>
+        <w:rPr>
+          <w:rFonts w:asciiTheme="majorHAnsi" w:eastAsia="Times New Roman" w:hAnsiTheme="majorHAnsi" w:cstheme="majorHAnsi"/>
+          <w:color w:val="525252"/>
+          <w:sz w:val="24"/>
+          <w:szCs w:val="24"/>
+          <w:lang w:eastAsia="en-ID"/>
+        </w:rPr>
+        <w:t>ada</w:t>
+      </w:r>
+      <w:proofErr w:type="spellEnd"/>
+      <w:r>
+        <w:rPr>
+          <w:rFonts w:asciiTheme="majorHAnsi" w:eastAsia="Times New Roman" w:hAnsiTheme="majorHAnsi" w:cstheme="majorHAnsi"/>
+          <w:color w:val="525252"/>
+          <w:sz w:val="24"/>
+          <w:szCs w:val="24"/>
+          <w:lang w:eastAsia="en-ID"/>
+        </w:rPr>
+        <w:t>)</w:t>
       </w:r>
     </w:p>
     <w:p>
@@ -1156,16 +2855,30 @@
         </w:rPr>
         <w:t xml:space="preserve"> </w:t>
       </w:r>
-      <w:r>
-        <w:rPr>
-          <w:rFonts w:asciiTheme="majorHAnsi" w:eastAsia="Times New Roman" w:hAnsiTheme="majorHAnsi" w:cstheme="majorHAnsi"/>
-          <w:color w:val="525252"/>
-          <w:sz w:val="24"/>
-          <w:szCs w:val="24"/>
-          <w:lang w:eastAsia="en-ID"/>
-        </w:rPr>
-        <w:t>tempat menyimpan views dan pendukungnya</w:t>
-      </w:r>
+      <w:proofErr w:type="spellStart"/>
+      <w:proofErr w:type="gramStart"/>
+      <w:r>
+        <w:rPr>
+          <w:rFonts w:asciiTheme="majorHAnsi" w:eastAsia="Times New Roman" w:hAnsiTheme="majorHAnsi" w:cstheme="majorHAnsi"/>
+          <w:color w:val="525252"/>
+          <w:sz w:val="24"/>
+          <w:szCs w:val="24"/>
+          <w:lang w:eastAsia="en-ID"/>
+        </w:rPr>
+        <w:t>make:</w:t>
+      </w:r>
+      <w:proofErr w:type="gramEnd"/>
+      <w:r>
+        <w:rPr>
+          <w:rFonts w:asciiTheme="majorHAnsi" w:eastAsia="Times New Roman" w:hAnsiTheme="majorHAnsi" w:cstheme="majorHAnsi"/>
+          <w:color w:val="525252"/>
+          <w:sz w:val="24"/>
+          <w:szCs w:val="24"/>
+          <w:lang w:eastAsia="en-ID"/>
+        </w:rPr>
+        <w:t>jobs</w:t>
+      </w:r>
+      <w:proofErr w:type="spellEnd"/>
     </w:p>
     <w:p>
       <w:pPr>
@@ -1220,15 +2933,51 @@
         </w:rPr>
         <w:t xml:space="preserve"> </w:t>
       </w:r>
-      <w:r>
-        <w:rPr>
-          <w:rFonts w:asciiTheme="majorHAnsi" w:eastAsia="Times New Roman" w:hAnsiTheme="majorHAnsi" w:cstheme="majorHAnsi"/>
-          <w:color w:val="525252"/>
-          <w:sz w:val="24"/>
-          <w:szCs w:val="24"/>
-          <w:lang w:eastAsia="en-ID"/>
-        </w:rPr>
-        <w:t>tempat directory route</w:t>
+      <w:proofErr w:type="spellStart"/>
+      <w:proofErr w:type="gramStart"/>
+      <w:r>
+        <w:rPr>
+          <w:rFonts w:asciiTheme="majorHAnsi" w:eastAsia="Times New Roman" w:hAnsiTheme="majorHAnsi" w:cstheme="majorHAnsi"/>
+          <w:color w:val="525252"/>
+          <w:sz w:val="24"/>
+          <w:szCs w:val="24"/>
+          <w:lang w:eastAsia="en-ID"/>
+        </w:rPr>
+        <w:t>make:listener</w:t>
+      </w:r>
+      <w:proofErr w:type="spellEnd"/>
+      <w:proofErr w:type="gramEnd"/>
+      <w:r>
+        <w:rPr>
+          <w:rFonts w:asciiTheme="majorHAnsi" w:eastAsia="Times New Roman" w:hAnsiTheme="majorHAnsi" w:cstheme="majorHAnsi"/>
+          <w:color w:val="525252"/>
+          <w:sz w:val="24"/>
+          <w:szCs w:val="24"/>
+          <w:lang w:eastAsia="en-ID"/>
+        </w:rPr>
+        <w:t xml:space="preserve"> = </w:t>
+      </w:r>
+      <w:proofErr w:type="spellStart"/>
+      <w:r>
+        <w:rPr>
+          <w:rFonts w:asciiTheme="majorHAnsi" w:eastAsia="Times New Roman" w:hAnsiTheme="majorHAnsi" w:cstheme="majorHAnsi"/>
+          <w:color w:val="525252"/>
+          <w:sz w:val="24"/>
+          <w:szCs w:val="24"/>
+          <w:lang w:eastAsia="en-ID"/>
+        </w:rPr>
+        <w:t>mengatur</w:t>
+      </w:r>
+      <w:proofErr w:type="spellEnd"/>
+      <w:r>
+        <w:rPr>
+          <w:rFonts w:asciiTheme="majorHAnsi" w:eastAsia="Times New Roman" w:hAnsiTheme="majorHAnsi" w:cstheme="majorHAnsi"/>
+          <w:color w:val="525252"/>
+          <w:sz w:val="24"/>
+          <w:szCs w:val="24"/>
+          <w:lang w:eastAsia="en-ID"/>
+        </w:rPr>
+        <w:t xml:space="preserve"> event-listener</w:t>
       </w:r>
     </w:p>
     <w:p>
@@ -1272,7 +3021,73 @@
           <w:szCs w:val="20"/>
           <w:lang w:eastAsia="en-ID"/>
         </w:rPr>
-        <w:t>= berisi compilan dari blade engine, caches, sessions</w:t>
+        <w:t xml:space="preserve">= </w:t>
+      </w:r>
+      <w:proofErr w:type="spellStart"/>
+      <w:proofErr w:type="gramStart"/>
+      <w:r>
+        <w:rPr>
+          <w:rFonts w:ascii="Fira Code" w:eastAsia="Times New Roman" w:hAnsi="Fira Code" w:cs="Fira Code"/>
+          <w:color w:val="525252"/>
+          <w:sz w:val="20"/>
+          <w:szCs w:val="20"/>
+          <w:lang w:eastAsia="en-ID"/>
+        </w:rPr>
+        <w:t>make:</w:t>
+      </w:r>
+      <w:r>
+        <w:rPr>
+          <w:rFonts w:ascii="Fira Code" w:eastAsia="Times New Roman" w:hAnsi="Fira Code" w:cs="Fira Code"/>
+          <w:color w:val="525252"/>
+          <w:sz w:val="20"/>
+          <w:szCs w:val="20"/>
+          <w:lang w:eastAsia="en-ID"/>
+        </w:rPr>
+        <w:t>mail</w:t>
+      </w:r>
+      <w:proofErr w:type="spellEnd"/>
+      <w:proofErr w:type="gramEnd"/>
+      <w:r>
+        <w:rPr>
+          <w:rFonts w:ascii="Fira Code" w:eastAsia="Times New Roman" w:hAnsi="Fira Code" w:cs="Fira Code"/>
+          <w:color w:val="525252"/>
+          <w:sz w:val="20"/>
+          <w:szCs w:val="20"/>
+          <w:lang w:eastAsia="en-ID"/>
+        </w:rPr>
+        <w:t xml:space="preserve"> = </w:t>
+      </w:r>
+      <w:proofErr w:type="spellStart"/>
+      <w:r>
+        <w:rPr>
+          <w:rFonts w:ascii="Fira Code" w:eastAsia="Times New Roman" w:hAnsi="Fira Code" w:cs="Fira Code"/>
+          <w:color w:val="525252"/>
+          <w:sz w:val="20"/>
+          <w:szCs w:val="20"/>
+          <w:lang w:eastAsia="en-ID"/>
+        </w:rPr>
+        <w:t>fungsi</w:t>
+      </w:r>
+      <w:proofErr w:type="spellEnd"/>
+      <w:r>
+        <w:rPr>
+          <w:rFonts w:ascii="Fira Code" w:eastAsia="Times New Roman" w:hAnsi="Fira Code" w:cs="Fira Code"/>
+          <w:color w:val="525252"/>
+          <w:sz w:val="20"/>
+          <w:szCs w:val="20"/>
+          <w:lang w:eastAsia="en-ID"/>
+        </w:rPr>
+        <w:t xml:space="preserve"> e</w:t>
+      </w:r>
+      <w:r>
+        <w:rPr>
+          <w:rFonts w:ascii="Fira Code" w:eastAsia="Times New Roman" w:hAnsi="Fira Code" w:cs="Fira Code"/>
+          <w:color w:val="525252"/>
+          <w:sz w:val="20"/>
+          <w:szCs w:val="20"/>
+          <w:lang w:eastAsia="en-ID"/>
+        </w:rPr>
+        <w:t>mail</w:t>
       </w:r>
     </w:p>
     <w:p>
@@ -1326,7 +3141,53 @@
           <w:szCs w:val="24"/>
           <w:lang w:eastAsia="en-ID"/>
         </w:rPr>
-        <w:t xml:space="preserve"> directory berisi hasil dari tes otomatis</w:t>
+        <w:t xml:space="preserve"> </w:t>
+      </w:r>
+      <w:proofErr w:type="spellStart"/>
+      <w:proofErr w:type="gramStart"/>
+      <w:r>
+        <w:rPr>
+          <w:rFonts w:asciiTheme="majorHAnsi" w:eastAsia="Times New Roman" w:hAnsiTheme="majorHAnsi" w:cstheme="majorHAnsi"/>
+          <w:color w:val="525252"/>
+          <w:sz w:val="24"/>
+          <w:szCs w:val="24"/>
+          <w:lang w:eastAsia="en-ID"/>
+        </w:rPr>
+        <w:t>make:notification</w:t>
+      </w:r>
+      <w:proofErr w:type="spellEnd"/>
+      <w:proofErr w:type="gramEnd"/>
+      <w:r>
+        <w:rPr>
+          <w:rFonts w:asciiTheme="majorHAnsi" w:eastAsia="Times New Roman" w:hAnsiTheme="majorHAnsi" w:cstheme="majorHAnsi"/>
+          <w:color w:val="525252"/>
+          <w:sz w:val="24"/>
+          <w:szCs w:val="24"/>
+          <w:lang w:eastAsia="en-ID"/>
+        </w:rPr>
+        <w:t xml:space="preserve"> = </w:t>
+      </w:r>
+      <w:proofErr w:type="spellStart"/>
+      <w:r>
+        <w:rPr>
+          <w:rFonts w:asciiTheme="majorHAnsi" w:eastAsia="Times New Roman" w:hAnsiTheme="majorHAnsi" w:cstheme="majorHAnsi"/>
+          <w:color w:val="525252"/>
+          <w:sz w:val="24"/>
+          <w:szCs w:val="24"/>
+          <w:lang w:eastAsia="en-ID"/>
+        </w:rPr>
+        <w:t>mengatur</w:t>
+      </w:r>
+      <w:proofErr w:type="spellEnd"/>
+      <w:r>
+        <w:rPr>
+          <w:rFonts w:asciiTheme="majorHAnsi" w:eastAsia="Times New Roman" w:hAnsiTheme="majorHAnsi" w:cstheme="majorHAnsi"/>
+          <w:color w:val="525252"/>
+          <w:sz w:val="24"/>
+          <w:szCs w:val="24"/>
+          <w:lang w:eastAsia="en-ID"/>
+        </w:rPr>
+        <w:t xml:space="preserve"> notification</w:t>
       </w:r>
     </w:p>
     <w:p>
@@ -1380,8 +3241,76 @@
           <w:szCs w:val="24"/>
           <w:lang w:eastAsia="en-ID"/>
         </w:rPr>
-        <w:t xml:space="preserve"> berisi dependency dari composer</w:t>
-      </w:r>
+        <w:t xml:space="preserve"> </w:t>
+      </w:r>
+      <w:proofErr w:type="spellStart"/>
+      <w:proofErr w:type="gramStart"/>
+      <w:r>
+        <w:rPr>
+          <w:rFonts w:asciiTheme="majorHAnsi" w:eastAsia="Times New Roman" w:hAnsiTheme="majorHAnsi" w:cstheme="majorHAnsi"/>
+          <w:color w:val="525252"/>
+          <w:sz w:val="24"/>
+          <w:szCs w:val="24"/>
+          <w:lang w:eastAsia="en-ID"/>
+        </w:rPr>
+        <w:t>make:</w:t>
+      </w:r>
+      <w:r>
+        <w:rPr>
+          <w:rFonts w:asciiTheme="majorHAnsi" w:eastAsia="Times New Roman" w:hAnsiTheme="majorHAnsi" w:cstheme="majorHAnsi"/>
+          <w:color w:val="525252"/>
+          <w:sz w:val="24"/>
+          <w:szCs w:val="24"/>
+          <w:lang w:eastAsia="en-ID"/>
+        </w:rPr>
+        <w:t>policy</w:t>
+      </w:r>
+      <w:proofErr w:type="spellEnd"/>
+      <w:proofErr w:type="gramEnd"/>
+      <w:r>
+        <w:rPr>
+          <w:rFonts w:asciiTheme="majorHAnsi" w:eastAsia="Times New Roman" w:hAnsiTheme="majorHAnsi" w:cstheme="majorHAnsi"/>
+          <w:color w:val="525252"/>
+          <w:sz w:val="24"/>
+          <w:szCs w:val="24"/>
+          <w:lang w:eastAsia="en-ID"/>
+        </w:rPr>
+        <w:t xml:space="preserve"> = </w:t>
+      </w:r>
+      <w:proofErr w:type="spellStart"/>
+      <w:r>
+        <w:rPr>
+          <w:rFonts w:asciiTheme="majorHAnsi" w:eastAsia="Times New Roman" w:hAnsiTheme="majorHAnsi" w:cstheme="majorHAnsi"/>
+          <w:color w:val="525252"/>
+          <w:sz w:val="24"/>
+          <w:szCs w:val="24"/>
+          <w:lang w:eastAsia="en-ID"/>
+        </w:rPr>
+        <w:t>mengatur</w:t>
+      </w:r>
+      <w:proofErr w:type="spellEnd"/>
+      <w:r>
+        <w:rPr>
+          <w:rFonts w:asciiTheme="majorHAnsi" w:eastAsia="Times New Roman" w:hAnsiTheme="majorHAnsi" w:cstheme="majorHAnsi"/>
+          <w:color w:val="525252"/>
+          <w:sz w:val="24"/>
+          <w:szCs w:val="24"/>
+          <w:lang w:eastAsia="en-ID"/>
+        </w:rPr>
+        <w:t xml:space="preserve"> </w:t>
+      </w:r>
+      <w:proofErr w:type="spellStart"/>
+      <w:r>
+        <w:rPr>
+          <w:rFonts w:asciiTheme="majorHAnsi" w:eastAsia="Times New Roman" w:hAnsiTheme="majorHAnsi" w:cstheme="majorHAnsi"/>
+          <w:color w:val="525252"/>
+          <w:sz w:val="24"/>
+          <w:szCs w:val="24"/>
+          <w:lang w:eastAsia="en-ID"/>
+        </w:rPr>
+        <w:t>otoritas</w:t>
+      </w:r>
+      <w:proofErr w:type="spellEnd"/>
     </w:p>
     <w:p>
       <w:pPr>
@@ -1405,25 +3334,7 @@
           <w:szCs w:val="24"/>
           <w:lang w:eastAsia="en-ID"/>
         </w:rPr>
-        <w:t>P</w:t>
-      </w:r>
-      <w:r>
-        <w:rPr>
-          <w:rFonts w:ascii="Fira Code" w:eastAsia="Times New Roman" w:hAnsi="Fira Code" w:cs="Fira Code"/>
-          <w:sz w:val="24"/>
-          <w:szCs w:val="24"/>
-          <w:lang w:eastAsia="en-ID"/>
-        </w:rPr>
-        <w:t>roviders</w:t>
-      </w:r>
-      <w:r>
-        <w:rPr>
-          <w:rFonts w:ascii="Fira Code" w:eastAsia="Times New Roman" w:hAnsi="Fira Code" w:cs="Fira Code"/>
-          <w:sz w:val="24"/>
-          <w:szCs w:val="24"/>
-          <w:lang w:eastAsia="en-ID"/>
-        </w:rPr>
-        <w:t xml:space="preserve"> </w:t>
+        <w:t xml:space="preserve">Providers </w:t>
       </w:r>
       <w:r>
         <w:rPr>
@@ -1443,7 +3354,161 @@
           <w:szCs w:val="24"/>
           <w:lang w:eastAsia="en-ID"/>
         </w:rPr>
-        <w:t xml:space="preserve"> berisi dependency dari composer</w:t>
+        <w:t xml:space="preserve"> </w:t>
+      </w:r>
+      <w:proofErr w:type="spellStart"/>
+      <w:r>
+        <w:rPr>
+          <w:rFonts w:asciiTheme="majorHAnsi" w:eastAsia="Times New Roman" w:hAnsiTheme="majorHAnsi" w:cstheme="majorHAnsi"/>
+          <w:color w:val="525252"/>
+          <w:sz w:val="24"/>
+          <w:szCs w:val="24"/>
+          <w:lang w:eastAsia="en-ID"/>
+        </w:rPr>
+        <w:t>berisi</w:t>
+      </w:r>
+      <w:proofErr w:type="spellEnd"/>
+      <w:r>
+        <w:rPr>
+          <w:rFonts w:asciiTheme="majorHAnsi" w:eastAsia="Times New Roman" w:hAnsiTheme="majorHAnsi" w:cstheme="majorHAnsi"/>
+          <w:color w:val="525252"/>
+          <w:sz w:val="24"/>
+          <w:szCs w:val="24"/>
+          <w:lang w:eastAsia="en-ID"/>
+        </w:rPr>
+        <w:t xml:space="preserve"> </w:t>
+      </w:r>
+      <w:proofErr w:type="spellStart"/>
+      <w:r>
+        <w:rPr>
+          <w:rFonts w:asciiTheme="majorHAnsi" w:eastAsia="Times New Roman" w:hAnsiTheme="majorHAnsi" w:cstheme="majorHAnsi"/>
+          <w:color w:val="525252"/>
+          <w:sz w:val="24"/>
+          <w:szCs w:val="24"/>
+          <w:lang w:eastAsia="en-ID"/>
+        </w:rPr>
+        <w:t>semua</w:t>
+      </w:r>
+      <w:proofErr w:type="spellEnd"/>
+      <w:r>
+        <w:rPr>
+          <w:rFonts w:asciiTheme="majorHAnsi" w:eastAsia="Times New Roman" w:hAnsiTheme="majorHAnsi" w:cstheme="majorHAnsi"/>
+          <w:color w:val="525252"/>
+          <w:sz w:val="24"/>
+          <w:szCs w:val="24"/>
+          <w:lang w:eastAsia="en-ID"/>
+        </w:rPr>
+        <w:t xml:space="preserve"> service provider </w:t>
+      </w:r>
+      <w:proofErr w:type="spellStart"/>
+      <w:r>
+        <w:rPr>
+          <w:rFonts w:asciiTheme="majorHAnsi" w:eastAsia="Times New Roman" w:hAnsiTheme="majorHAnsi" w:cstheme="majorHAnsi"/>
+          <w:color w:val="525252"/>
+          <w:sz w:val="24"/>
+          <w:szCs w:val="24"/>
+          <w:lang w:eastAsia="en-ID"/>
+        </w:rPr>
+        <w:t>dari</w:t>
+      </w:r>
+      <w:proofErr w:type="spellEnd"/>
+      <w:r>
+        <w:rPr>
+          <w:rFonts w:asciiTheme="majorHAnsi" w:eastAsia="Times New Roman" w:hAnsiTheme="majorHAnsi" w:cstheme="majorHAnsi"/>
+          <w:color w:val="525252"/>
+          <w:sz w:val="24"/>
+          <w:szCs w:val="24"/>
+          <w:lang w:eastAsia="en-ID"/>
+        </w:rPr>
+        <w:t xml:space="preserve"> </w:t>
+      </w:r>
+      <w:proofErr w:type="spellStart"/>
+      <w:r>
+        <w:rPr>
+          <w:rFonts w:asciiTheme="majorHAnsi" w:eastAsia="Times New Roman" w:hAnsiTheme="majorHAnsi" w:cstheme="majorHAnsi"/>
+          <w:color w:val="525252"/>
+          <w:sz w:val="24"/>
+          <w:szCs w:val="24"/>
+          <w:lang w:eastAsia="en-ID"/>
+        </w:rPr>
+        <w:t>layanan</w:t>
+      </w:r>
+      <w:proofErr w:type="spellEnd"/>
+      <w:r>
+        <w:rPr>
+          <w:rFonts w:asciiTheme="majorHAnsi" w:eastAsia="Times New Roman" w:hAnsiTheme="majorHAnsi" w:cstheme="majorHAnsi"/>
+          <w:color w:val="525252"/>
+          <w:sz w:val="24"/>
+          <w:szCs w:val="24"/>
+          <w:lang w:eastAsia="en-ID"/>
+        </w:rPr>
+        <w:t xml:space="preserve"> </w:t>
+      </w:r>
+      <w:proofErr w:type="spellStart"/>
+      <w:r>
+        <w:rPr>
+          <w:rFonts w:asciiTheme="majorHAnsi" w:eastAsia="Times New Roman" w:hAnsiTheme="majorHAnsi" w:cstheme="majorHAnsi"/>
+          <w:color w:val="525252"/>
+          <w:sz w:val="24"/>
+          <w:szCs w:val="24"/>
+          <w:lang w:eastAsia="en-ID"/>
+        </w:rPr>
+        <w:t>yg</w:t>
+      </w:r>
+      <w:proofErr w:type="spellEnd"/>
+      <w:r>
+        <w:rPr>
+          <w:rFonts w:asciiTheme="majorHAnsi" w:eastAsia="Times New Roman" w:hAnsiTheme="majorHAnsi" w:cstheme="majorHAnsi"/>
+          <w:color w:val="525252"/>
+          <w:sz w:val="24"/>
+          <w:szCs w:val="24"/>
+          <w:lang w:eastAsia="en-ID"/>
+        </w:rPr>
+        <w:t xml:space="preserve"> </w:t>
+      </w:r>
+      <w:proofErr w:type="spellStart"/>
+      <w:r>
+        <w:rPr>
+          <w:rFonts w:asciiTheme="majorHAnsi" w:eastAsia="Times New Roman" w:hAnsiTheme="majorHAnsi" w:cstheme="majorHAnsi"/>
+          <w:color w:val="525252"/>
+          <w:sz w:val="24"/>
+          <w:szCs w:val="24"/>
+          <w:lang w:eastAsia="en-ID"/>
+        </w:rPr>
+        <w:t>kita</w:t>
+      </w:r>
+      <w:proofErr w:type="spellEnd"/>
+      <w:r>
+        <w:rPr>
+          <w:rFonts w:asciiTheme="majorHAnsi" w:eastAsia="Times New Roman" w:hAnsiTheme="majorHAnsi" w:cstheme="majorHAnsi"/>
+          <w:color w:val="525252"/>
+          <w:sz w:val="24"/>
+          <w:szCs w:val="24"/>
+          <w:lang w:eastAsia="en-ID"/>
+        </w:rPr>
+        <w:t xml:space="preserve"> </w:t>
+      </w:r>
+      <w:proofErr w:type="spellStart"/>
+      <w:r>
+        <w:rPr>
+          <w:rFonts w:asciiTheme="majorHAnsi" w:eastAsia="Times New Roman" w:hAnsiTheme="majorHAnsi" w:cstheme="majorHAnsi"/>
+          <w:color w:val="525252"/>
+          <w:sz w:val="24"/>
+          <w:szCs w:val="24"/>
+          <w:lang w:eastAsia="en-ID"/>
+        </w:rPr>
+        <w:t>gunakan</w:t>
+      </w:r>
+      <w:proofErr w:type="spellEnd"/>
+      <w:r>
+        <w:rPr>
+          <w:rFonts w:asciiTheme="majorHAnsi" w:eastAsia="Times New Roman" w:hAnsiTheme="majorHAnsi" w:cstheme="majorHAnsi"/>
+          <w:color w:val="525252"/>
+          <w:sz w:val="24"/>
+          <w:szCs w:val="24"/>
+          <w:lang w:eastAsia="en-ID"/>
+        </w:rPr>
+        <w:t>(bootstrap)</w:t>
       </w:r>
     </w:p>
     <w:p>
@@ -1470,8 +3535,6 @@
         </w:rPr>
         <w:t xml:space="preserve">Rules </w:t>
       </w:r>
-      <w:bookmarkStart w:id="0" w:name="_GoBack"/>
-      <w:bookmarkEnd w:id="0"/>
       <w:r>
         <w:rPr>
           <w:rFonts w:ascii="Fira Code" w:eastAsia="Times New Roman" w:hAnsi="Fira Code" w:cs="Fira Code"/>
@@ -1490,16 +3553,145 @@
           <w:szCs w:val="24"/>
           <w:lang w:eastAsia="en-ID"/>
         </w:rPr>
-        <w:t xml:space="preserve"> berisi dependency dari composer</w:t>
-      </w:r>
+        <w:t xml:space="preserve"> </w:t>
+      </w:r>
+      <w:proofErr w:type="spellStart"/>
+      <w:proofErr w:type="gramStart"/>
+      <w:r>
+        <w:rPr>
+          <w:rFonts w:asciiTheme="majorHAnsi" w:eastAsia="Times New Roman" w:hAnsiTheme="majorHAnsi" w:cstheme="majorHAnsi"/>
+          <w:color w:val="525252"/>
+          <w:sz w:val="24"/>
+          <w:szCs w:val="24"/>
+          <w:lang w:eastAsia="en-ID"/>
+        </w:rPr>
+        <w:t>make:rule</w:t>
+      </w:r>
+      <w:proofErr w:type="spellEnd"/>
+      <w:proofErr w:type="gramEnd"/>
+      <w:r>
+        <w:rPr>
+          <w:rFonts w:asciiTheme="majorHAnsi" w:eastAsia="Times New Roman" w:hAnsiTheme="majorHAnsi" w:cstheme="majorHAnsi"/>
+          <w:color w:val="525252"/>
+          <w:sz w:val="24"/>
+          <w:szCs w:val="24"/>
+          <w:lang w:eastAsia="en-ID"/>
+        </w:rPr>
+        <w:t xml:space="preserve"> = </w:t>
+      </w:r>
+      <w:proofErr w:type="spellStart"/>
+      <w:r>
+        <w:rPr>
+          <w:rFonts w:asciiTheme="majorHAnsi" w:eastAsia="Times New Roman" w:hAnsiTheme="majorHAnsi" w:cstheme="majorHAnsi"/>
+          <w:color w:val="525252"/>
+          <w:sz w:val="24"/>
+          <w:szCs w:val="24"/>
+          <w:lang w:eastAsia="en-ID"/>
+        </w:rPr>
+        <w:t>untuk</w:t>
+      </w:r>
+      <w:proofErr w:type="spellEnd"/>
+      <w:r>
+        <w:rPr>
+          <w:rFonts w:asciiTheme="majorHAnsi" w:eastAsia="Times New Roman" w:hAnsiTheme="majorHAnsi" w:cstheme="majorHAnsi"/>
+          <w:color w:val="525252"/>
+          <w:sz w:val="24"/>
+          <w:szCs w:val="24"/>
+          <w:lang w:eastAsia="en-ID"/>
+        </w:rPr>
+        <w:t xml:space="preserve"> </w:t>
+      </w:r>
+      <w:proofErr w:type="spellStart"/>
+      <w:r>
+        <w:rPr>
+          <w:rFonts w:asciiTheme="majorHAnsi" w:eastAsia="Times New Roman" w:hAnsiTheme="majorHAnsi" w:cstheme="majorHAnsi"/>
+          <w:color w:val="525252"/>
+          <w:sz w:val="24"/>
+          <w:szCs w:val="24"/>
+          <w:lang w:eastAsia="en-ID"/>
+        </w:rPr>
+        <w:t>mengatur</w:t>
+      </w:r>
+      <w:proofErr w:type="spellEnd"/>
+      <w:r>
+        <w:rPr>
+          <w:rFonts w:asciiTheme="majorHAnsi" w:eastAsia="Times New Roman" w:hAnsiTheme="majorHAnsi" w:cstheme="majorHAnsi"/>
+          <w:color w:val="525252"/>
+          <w:sz w:val="24"/>
+          <w:szCs w:val="24"/>
+          <w:lang w:eastAsia="en-ID"/>
+        </w:rPr>
+        <w:t xml:space="preserve"> </w:t>
+      </w:r>
+      <w:proofErr w:type="spellStart"/>
+      <w:r>
+        <w:rPr>
+          <w:rFonts w:asciiTheme="majorHAnsi" w:eastAsia="Times New Roman" w:hAnsiTheme="majorHAnsi" w:cstheme="majorHAnsi"/>
+          <w:color w:val="525252"/>
+          <w:sz w:val="24"/>
+          <w:szCs w:val="24"/>
+          <w:lang w:eastAsia="en-ID"/>
+        </w:rPr>
+        <w:t>jalur</w:t>
+      </w:r>
+      <w:proofErr w:type="spellEnd"/>
+      <w:r>
+        <w:rPr>
+          <w:rFonts w:asciiTheme="majorHAnsi" w:eastAsia="Times New Roman" w:hAnsiTheme="majorHAnsi" w:cstheme="majorHAnsi"/>
+          <w:color w:val="525252"/>
+          <w:sz w:val="24"/>
+          <w:szCs w:val="24"/>
+          <w:lang w:eastAsia="en-ID"/>
+        </w:rPr>
+        <w:t xml:space="preserve"> </w:t>
+      </w:r>
+      <w:proofErr w:type="spellStart"/>
+      <w:r>
+        <w:rPr>
+          <w:rFonts w:asciiTheme="majorHAnsi" w:eastAsia="Times New Roman" w:hAnsiTheme="majorHAnsi" w:cstheme="majorHAnsi"/>
+          <w:color w:val="525252"/>
+          <w:sz w:val="24"/>
+          <w:szCs w:val="24"/>
+          <w:lang w:eastAsia="en-ID"/>
+        </w:rPr>
+        <w:t>costum</w:t>
+      </w:r>
+      <w:proofErr w:type="spellEnd"/>
+      <w:r>
+        <w:rPr>
+          <w:rFonts w:asciiTheme="majorHAnsi" w:eastAsia="Times New Roman" w:hAnsiTheme="majorHAnsi" w:cstheme="majorHAnsi"/>
+          <w:color w:val="525252"/>
+          <w:sz w:val="24"/>
+          <w:szCs w:val="24"/>
+          <w:lang w:eastAsia="en-ID"/>
+        </w:rPr>
+        <w:t xml:space="preserve"> validation </w:t>
+      </w:r>
+      <w:proofErr w:type="spellStart"/>
+      <w:r>
+        <w:rPr>
+          <w:rFonts w:asciiTheme="majorHAnsi" w:eastAsia="Times New Roman" w:hAnsiTheme="majorHAnsi" w:cstheme="majorHAnsi"/>
+          <w:color w:val="525252"/>
+          <w:sz w:val="24"/>
+          <w:szCs w:val="24"/>
+          <w:lang w:eastAsia="en-ID"/>
+        </w:rPr>
+        <w:t>obec</w:t>
+      </w:r>
+      <w:r>
+        <w:rPr>
+          <w:rFonts w:asciiTheme="majorHAnsi" w:eastAsia="Times New Roman" w:hAnsiTheme="majorHAnsi" w:cstheme="majorHAnsi"/>
+          <w:color w:val="525252"/>
+          <w:sz w:val="24"/>
+          <w:szCs w:val="24"/>
+          <w:lang w:eastAsia="en-ID"/>
+        </w:rPr>
+        <w:t>t</w:t>
+      </w:r>
+      <w:proofErr w:type="spellEnd"/>
     </w:p>
     <w:p>
       <w:pPr>
-        <w:pStyle w:val="DaftarParagraf"/>
-        <w:numPr>
-          <w:ilvl w:val="0"/>
-          <w:numId w:val="2"/>
-        </w:numPr>
         <w:spacing w:after="0" w:line="240" w:lineRule="auto"/>
         <w:rPr>
           <w:rFonts w:ascii="Fira Code" w:eastAsia="Times New Roman" w:hAnsi="Fira Code" w:cs="Fira Code"/>
@@ -2576,4 +4768,16 @@
     </a:ext>
   </a:extLst>
 </a:theme>
+</file>
+
+<file path=customXml/item1.xml><?xml version="1.0" encoding="utf-8"?>
+<b:Sources xmlns:b="http://schemas.openxmlformats.org/officeDocument/2006/bibliography" xmlns="http://schemas.openxmlformats.org/officeDocument/2006/bibliography" SelectedStyle="\APASixthEditionOfficeOnline.xsl" StyleName="APA" Version="6"/>
+</file>
+
+<file path=customXml/itemProps1.xml><?xml version="1.0" encoding="utf-8"?>
+<ds:datastoreItem xmlns:ds="http://schemas.openxmlformats.org/officeDocument/2006/customXml" ds:itemID="{2DCA82C5-B968-458A-8AE9-EE12401FC8A3}">
+  <ds:schemaRefs>
+    <ds:schemaRef ds:uri="http://schemas.openxmlformats.org/officeDocument/2006/bibliography"/>
+  </ds:schemaRefs>
+</ds:datastoreItem>
 </file>
</xml_diff>